<commit_message>
Gotov izvjestaj s testiranja
</commit_message>
<xml_diff>
--- a/Dokumentacija/4. Plan testiranja.docx
+++ b/Dokumentacija/4. Plan testiranja.docx
@@ -2419,25 +2419,7 @@
             <w:noProof/>
             <w:sz w:val="24"/>
           </w:rPr>
-          <w:t>1.1. Ciljevi sust</w:t>
-        </w:r>
-        <w:r>
-          <w:rPr>
-            <w:rStyle w:val="Hyperlink"/>
-            <w:rFonts w:ascii="Times New Roman" w:hAnsi="Times New Roman"/>
-            <w:noProof/>
-            <w:sz w:val="24"/>
-          </w:rPr>
-          <w:t>a</w:t>
-        </w:r>
-        <w:r>
-          <w:rPr>
-            <w:rStyle w:val="Hyperlink"/>
-            <w:rFonts w:ascii="Times New Roman" w:hAnsi="Times New Roman"/>
-            <w:noProof/>
-            <w:sz w:val="24"/>
-          </w:rPr>
-          <w:t>va</w:t>
+          <w:t>1.1. Ciljevi sustava</w:t>
         </w:r>
         <w:r>
           <w:rPr>
@@ -3264,25 +3246,7 @@
             <w:noProof/>
             <w:sz w:val="24"/>
           </w:rPr>
-          <w:t>3. Metode testi</w:t>
-        </w:r>
-        <w:r>
-          <w:rPr>
-            <w:rStyle w:val="Hyperlink"/>
-            <w:rFonts w:ascii="Times New Roman" w:hAnsi="Times New Roman"/>
-            <w:noProof/>
-            <w:sz w:val="24"/>
-          </w:rPr>
-          <w:t>r</w:t>
-        </w:r>
-        <w:r>
-          <w:rPr>
-            <w:rStyle w:val="Hyperlink"/>
-            <w:rFonts w:ascii="Times New Roman" w:hAnsi="Times New Roman"/>
-            <w:noProof/>
-            <w:sz w:val="24"/>
-          </w:rPr>
-          <w:t>anja</w:t>
+          <w:t>3. Metode testiranja</w:t>
         </w:r>
         <w:r>
           <w:rPr>
@@ -4192,25 +4156,7 @@
             <w:noProof/>
             <w:sz w:val="24"/>
           </w:rPr>
-          <w:t>4.4. Ulazni i izlazni k</w:t>
-        </w:r>
-        <w:r>
-          <w:rPr>
-            <w:rStyle w:val="Hyperlink"/>
-            <w:rFonts w:ascii="Times New Roman" w:hAnsi="Times New Roman"/>
-            <w:noProof/>
-            <w:sz w:val="24"/>
-          </w:rPr>
-          <w:t>r</w:t>
-        </w:r>
-        <w:r>
-          <w:rPr>
-            <w:rStyle w:val="Hyperlink"/>
-            <w:rFonts w:ascii="Times New Roman" w:hAnsi="Times New Roman"/>
-            <w:noProof/>
-            <w:sz w:val="24"/>
-          </w:rPr>
-          <w:t>iteriji…….</w:t>
+          <w:t>4.4. Ulazni i izlazni kriteriji…….</w:t>
         </w:r>
         <w:r>
           <w:rPr>
@@ -4483,25 +4429,7 @@
             <w:noProof/>
             <w:sz w:val="24"/>
           </w:rPr>
-          <w:t>5. Okruženje za testira</w:t>
-        </w:r>
-        <w:r>
-          <w:rPr>
-            <w:rStyle w:val="Hyperlink"/>
-            <w:rFonts w:ascii="Times New Roman" w:hAnsi="Times New Roman"/>
-            <w:noProof/>
-            <w:sz w:val="24"/>
-          </w:rPr>
-          <w:t>n</w:t>
-        </w:r>
-        <w:r>
-          <w:rPr>
-            <w:rStyle w:val="Hyperlink"/>
-            <w:rFonts w:ascii="Times New Roman" w:hAnsi="Times New Roman"/>
-            <w:noProof/>
-            <w:sz w:val="24"/>
-          </w:rPr>
-          <w:t>je</w:t>
+          <w:t>5. Okruženje za testiranje</w:t>
         </w:r>
         <w:r>
           <w:rPr>
@@ -5307,14 +5235,12 @@
         </w:rPr>
         <w:t xml:space="preserve">, </w:t>
       </w:r>
-      <w:proofErr w:type="spellStart"/>
       <w:r>
         <w:rPr>
           <w:sz w:val="24"/>
         </w:rPr>
         <w:t>tester</w:t>
       </w:r>
-      <w:proofErr w:type="spellEnd"/>
     </w:p>
     <w:p>
       <w:pPr>
@@ -5622,36 +5548,17 @@
           <w:szCs w:val="32"/>
         </w:rPr>
         <w:lastRenderedPageBreak/>
-        <w:t xml:space="preserve">1. </w:t>
-      </w:r>
-      <w:proofErr w:type="spellStart"/>
+        <w:t>1. Pregled</w:t>
+      </w:r>
+      <w:bookmarkEnd w:id="14"/>
+      <w:bookmarkEnd w:id="15"/>
       <w:r>
         <w:rPr>
           <w:rStyle w:val="aaheader1"/>
           <w:sz w:val="32"/>
           <w:szCs w:val="32"/>
         </w:rPr>
-        <w:t>Pregled</w:t>
-      </w:r>
-      <w:bookmarkEnd w:id="14"/>
-      <w:bookmarkEnd w:id="15"/>
-      <w:proofErr w:type="spellEnd"/>
-      <w:r>
-        <w:rPr>
-          <w:rStyle w:val="aaheader1"/>
-          <w:sz w:val="32"/>
-          <w:szCs w:val="32"/>
-        </w:rPr>
         <w:t xml:space="preserve"> </w:t>
-      </w:r>
-      <w:r>
-        <w:fldChar w:fldCharType="begin"/>
-      </w:r>
-      <w:r>
-        <w:instrText>tc \l1 "1.  Smjernice</w:instrText>
-      </w:r>
-      <w:r>
-        <w:fldChar w:fldCharType="end"/>
       </w:r>
     </w:p>
     <w:p>
@@ -5695,505 +5602,385 @@
         </w:rPr>
         <w:t>Ciljevi sustava</w:t>
       </w:r>
+    </w:p>
+    <w:p>
+      <w:pPr>
+        <w:widowControl/>
+        <w:tabs>
+          <w:tab w:val="left" w:pos="-1440"/>
+          <w:tab w:val="left" w:pos="-720"/>
+          <w:tab w:val="left" w:pos="0"/>
+          <w:tab w:val="left" w:pos="705"/>
+          <w:tab w:val="left" w:pos="3628"/>
+        </w:tabs>
+        <w:spacing w:line="276" w:lineRule="auto"/>
+        <w:jc w:val="both"/>
+        <w:rPr>
+          <w:rFonts w:ascii="Times New Roman" w:hAnsi="Times New Roman"/>
+          <w:sz w:val="24"/>
+        </w:rPr>
+      </w:pPr>
+    </w:p>
+    <w:p>
+      <w:pPr>
+        <w:widowControl/>
+        <w:tabs>
+          <w:tab w:val="left" w:pos="-1440"/>
+          <w:tab w:val="left" w:pos="-720"/>
+          <w:tab w:val="left" w:pos="0"/>
+          <w:tab w:val="left" w:pos="705"/>
+          <w:tab w:val="left" w:pos="3628"/>
+        </w:tabs>
+        <w:spacing w:line="276" w:lineRule="auto"/>
+        <w:jc w:val="both"/>
+        <w:rPr>
+          <w:rFonts w:ascii="Times New Roman" w:hAnsi="Times New Roman"/>
+          <w:sz w:val="24"/>
+        </w:rPr>
+      </w:pPr>
+      <w:r>
+        <w:rPr>
+          <w:rFonts w:ascii="Times New Roman" w:hAnsi="Times New Roman"/>
+          <w:sz w:val="24"/>
+        </w:rPr>
+        <w:t>Cilj sustava koji se testira je omogućiti korisniku uređivanje slike učitavanjem, primjenom raznih efekata, te spremanjem iste.</w:t>
+      </w:r>
+      <w:r>
+        <w:rPr>
+          <w:rFonts w:ascii="Times New Roman" w:hAnsi="Times New Roman"/>
+          <w:sz w:val="24"/>
+        </w:rPr>
+        <w:t xml:space="preserve"> </w:t>
+      </w:r>
+    </w:p>
+    <w:p>
+      <w:pPr>
+        <w:widowControl/>
+        <w:tabs>
+          <w:tab w:val="left" w:pos="-1440"/>
+          <w:tab w:val="left" w:pos="-720"/>
+          <w:tab w:val="left" w:pos="0"/>
+          <w:tab w:val="left" w:pos="705"/>
+          <w:tab w:val="left" w:pos="3628"/>
+        </w:tabs>
+        <w:spacing w:line="276" w:lineRule="auto"/>
+        <w:jc w:val="both"/>
+        <w:rPr>
+          <w:rFonts w:ascii="Times New Roman" w:hAnsi="Times New Roman"/>
+          <w:sz w:val="24"/>
+        </w:rPr>
+      </w:pPr>
+    </w:p>
+    <w:p>
+      <w:pPr>
+        <w:pStyle w:val="A2"/>
+        <w:rPr>
+          <w:i/>
+          <w:sz w:val="24"/>
+        </w:rPr>
+      </w:pPr>
+      <w:bookmarkStart w:id="17" w:name="_Toc231730901"/>
       <w:r>
         <w:rPr>
           <w:rStyle w:val="aaheader2"/>
           <w:b/>
+        </w:rPr>
+        <w:t>1.2. Opis sustava</w:t>
+      </w:r>
+      <w:bookmarkEnd w:id="17"/>
+    </w:p>
+    <w:p>
+      <w:pPr>
+        <w:widowControl/>
+        <w:tabs>
+          <w:tab w:val="left" w:pos="-1440"/>
+          <w:tab w:val="left" w:pos="-720"/>
+          <w:tab w:val="left" w:pos="0"/>
+          <w:tab w:val="left" w:pos="705"/>
+          <w:tab w:val="left" w:pos="3628"/>
+        </w:tabs>
+        <w:spacing w:line="276" w:lineRule="auto"/>
+        <w:jc w:val="both"/>
+        <w:rPr>
+          <w:rFonts w:ascii="Times New Roman" w:hAnsi="Times New Roman"/>
+          <w:sz w:val="24"/>
+        </w:rPr>
+      </w:pPr>
+    </w:p>
+    <w:p>
+      <w:pPr>
+        <w:widowControl/>
+        <w:tabs>
+          <w:tab w:val="left" w:pos="-1440"/>
+          <w:tab w:val="left" w:pos="-720"/>
+          <w:tab w:val="left" w:pos="0"/>
+          <w:tab w:val="left" w:pos="705"/>
+          <w:tab w:val="left" w:pos="3628"/>
+        </w:tabs>
+        <w:spacing w:line="276" w:lineRule="auto"/>
+        <w:jc w:val="both"/>
+        <w:rPr>
+          <w:rFonts w:ascii="Times New Roman" w:hAnsi="Times New Roman"/>
+          <w:sz w:val="24"/>
+        </w:rPr>
+      </w:pPr>
+      <w:r>
+        <w:rPr>
+          <w:rFonts w:ascii="Times New Roman" w:hAnsi="Times New Roman"/>
+          <w:sz w:val="24"/>
+        </w:rPr>
+        <w:t>Sustav omogućuje korisniku učitavanje slike, uređivanje slike izrezivanjem njenih dijelova, promjenom svjetline</w:t>
+      </w:r>
+      <w:r>
+        <w:rPr>
+          <w:rFonts w:ascii="Times New Roman" w:hAnsi="Times New Roman"/>
+          <w:sz w:val="24"/>
+        </w:rPr>
+        <w:t xml:space="preserve"> i kontrasta</w:t>
+      </w:r>
+      <w:r>
+        <w:rPr>
+          <w:rFonts w:ascii="Times New Roman" w:hAnsi="Times New Roman"/>
+          <w:sz w:val="24"/>
+        </w:rPr>
+        <w:t xml:space="preserve">, pravljenjem negativa, primjenom </w:t>
+      </w:r>
+      <w:r>
+        <w:rPr>
+          <w:rFonts w:ascii="Times New Roman" w:hAnsi="Times New Roman"/>
           <w:i/>
-        </w:rPr>
-        <w:fldChar w:fldCharType="begin"/>
-      </w:r>
+          <w:sz w:val="24"/>
+        </w:rPr>
+        <w:t xml:space="preserve">gray scale </w:t>
+      </w:r>
+      <w:r>
+        <w:rPr>
+          <w:rFonts w:ascii="Times New Roman" w:hAnsi="Times New Roman"/>
+          <w:sz w:val="24"/>
+        </w:rPr>
+        <w:t>filtera, te promjenom veličine slike.</w:t>
+      </w:r>
+      <w:r>
+        <w:rPr>
+          <w:rFonts w:ascii="Times New Roman" w:hAnsi="Times New Roman"/>
+          <w:sz w:val="24"/>
+        </w:rPr>
+        <w:t xml:space="preserve"> Sustav tijekom uređivanja omogućuje korištenje opcije „vrati“.</w:t>
+      </w:r>
+      <w:r>
+        <w:rPr>
+          <w:rFonts w:ascii="Times New Roman" w:hAnsi="Times New Roman"/>
+          <w:sz w:val="24"/>
+        </w:rPr>
+        <w:t xml:space="preserve"> Na kraju bi sustav trebao omogućiti spremanje uređene slike.</w:t>
+      </w:r>
+      <w:r>
+        <w:rPr>
+          <w:rFonts w:ascii="Times New Roman" w:hAnsi="Times New Roman"/>
+          <w:sz w:val="24"/>
+        </w:rPr>
+        <w:t xml:space="preserve"> </w:t>
+      </w:r>
+    </w:p>
+    <w:p>
+      <w:pPr>
+        <w:widowControl/>
+        <w:tabs>
+          <w:tab w:val="left" w:pos="-1440"/>
+          <w:tab w:val="left" w:pos="-720"/>
+          <w:tab w:val="left" w:pos="0"/>
+          <w:tab w:val="left" w:pos="705"/>
+          <w:tab w:val="left" w:pos="3628"/>
+        </w:tabs>
+        <w:spacing w:line="276" w:lineRule="auto"/>
+        <w:jc w:val="both"/>
+        <w:rPr>
+          <w:rFonts w:ascii="Times New Roman" w:hAnsi="Times New Roman"/>
+          <w:sz w:val="24"/>
+        </w:rPr>
+      </w:pPr>
+    </w:p>
+    <w:p>
+      <w:pPr>
+        <w:pStyle w:val="A2"/>
+        <w:rPr>
+          <w:i/>
+          <w:sz w:val="24"/>
+        </w:rPr>
+      </w:pPr>
+      <w:bookmarkStart w:id="18" w:name="_Toc231730902"/>
       <w:r>
         <w:rPr>
           <w:rStyle w:val="aaheader2"/>
           <w:b/>
         </w:rPr>
-        <w:instrText>tc \l2 "1.1 Project Objectives</w:instrText>
-      </w:r>
+        <w:t>1.3. Ciljevi plana</w:t>
+      </w:r>
+      <w:bookmarkEnd w:id="18"/>
       <w:r>
         <w:rPr>
           <w:rStyle w:val="aaheader2"/>
           <w:b/>
+        </w:rPr>
+        <w:t xml:space="preserve"> testiranja</w:t>
+      </w:r>
+    </w:p>
+    <w:p>
+      <w:pPr>
+        <w:widowControl/>
+        <w:tabs>
+          <w:tab w:val="left" w:pos="-1440"/>
+          <w:tab w:val="left" w:pos="-720"/>
+          <w:tab w:val="left" w:pos="0"/>
+          <w:tab w:val="left" w:pos="705"/>
+          <w:tab w:val="left" w:pos="3628"/>
+        </w:tabs>
+        <w:spacing w:line="276" w:lineRule="auto"/>
+        <w:jc w:val="both"/>
+        <w:rPr>
+          <w:rFonts w:ascii="Times New Roman" w:hAnsi="Times New Roman"/>
+          <w:sz w:val="24"/>
+        </w:rPr>
+      </w:pPr>
+    </w:p>
+    <w:p>
+      <w:pPr>
+        <w:widowControl/>
+        <w:tabs>
+          <w:tab w:val="left" w:pos="-1440"/>
+          <w:tab w:val="left" w:pos="-720"/>
+          <w:tab w:val="left" w:pos="0"/>
+          <w:tab w:val="left" w:pos="705"/>
+          <w:tab w:val="left" w:pos="3628"/>
+        </w:tabs>
+        <w:spacing w:line="276" w:lineRule="auto"/>
+        <w:jc w:val="both"/>
+        <w:rPr>
+          <w:rFonts w:ascii="Times New Roman" w:hAnsi="Times New Roman"/>
+          <w:sz w:val="24"/>
+        </w:rPr>
+      </w:pPr>
+      <w:r>
+        <w:rPr>
+          <w:rFonts w:ascii="Times New Roman" w:hAnsi="Times New Roman"/>
+          <w:sz w:val="24"/>
+        </w:rPr>
+        <w:t xml:space="preserve">Cilj plana testiranja je definirati </w:t>
+      </w:r>
+      <w:r>
+        <w:rPr>
+          <w:rFonts w:ascii="Times New Roman" w:hAnsi="Times New Roman"/>
+          <w:sz w:val="24"/>
+        </w:rPr>
+        <w:t>koje će se funkcionalnosti biti testirane i na koji način</w:t>
+      </w:r>
+      <w:r>
+        <w:rPr>
+          <w:rFonts w:ascii="Times New Roman" w:hAnsi="Times New Roman"/>
+          <w:sz w:val="24"/>
+        </w:rPr>
+        <w:t>, te upoznati čitatelja s testovima koji će se provesti.</w:t>
+      </w:r>
+    </w:p>
+    <w:p>
+      <w:pPr>
+        <w:widowControl/>
+        <w:tabs>
+          <w:tab w:val="left" w:pos="-1440"/>
+          <w:tab w:val="left" w:pos="-720"/>
+          <w:tab w:val="left" w:pos="0"/>
+          <w:tab w:val="left" w:pos="705"/>
+          <w:tab w:val="left" w:pos="3628"/>
+        </w:tabs>
+        <w:spacing w:line="276" w:lineRule="auto"/>
+        <w:jc w:val="both"/>
+        <w:rPr>
+          <w:rFonts w:ascii="Times New Roman" w:hAnsi="Times New Roman"/>
+          <w:sz w:val="24"/>
+        </w:rPr>
+      </w:pPr>
+      <w:r>
+        <w:rPr>
+          <w:rFonts w:ascii="Times New Roman" w:hAnsi="Times New Roman"/>
+          <w:sz w:val="24"/>
+        </w:rPr>
+        <w:t>Odgovornosti testera su provođenje definiranih testova, te interpretiranje rezultata. Testovi će se provesti ručno, bez posebnih alata.</w:t>
+      </w:r>
+    </w:p>
+    <w:p>
+      <w:pPr>
+        <w:widowControl/>
+        <w:tabs>
+          <w:tab w:val="left" w:pos="-1440"/>
+          <w:tab w:val="left" w:pos="-720"/>
+          <w:tab w:val="left" w:pos="0"/>
+          <w:tab w:val="left" w:pos="705"/>
+          <w:tab w:val="left" w:pos="3628"/>
+        </w:tabs>
+        <w:spacing w:line="276" w:lineRule="auto"/>
+        <w:jc w:val="both"/>
+        <w:rPr>
+          <w:rFonts w:ascii="Times New Roman" w:hAnsi="Times New Roman"/>
+          <w:sz w:val="24"/>
+        </w:rPr>
+      </w:pPr>
+      <w:r>
+        <w:rPr>
+          <w:rFonts w:ascii="Times New Roman" w:hAnsi="Times New Roman"/>
+          <w:sz w:val="24"/>
+        </w:rPr>
+        <w:t xml:space="preserve">Faze testiranja su </w:t>
+      </w:r>
+      <w:r>
+        <w:rPr>
+          <w:rFonts w:ascii="Times New Roman" w:hAnsi="Times New Roman"/>
+          <w:sz w:val="24"/>
+        </w:rPr>
+        <w:t>odabir funkcionalnosti koje će se testirati</w:t>
+      </w:r>
+      <w:r>
+        <w:rPr>
+          <w:rFonts w:ascii="Times New Roman" w:hAnsi="Times New Roman"/>
+          <w:sz w:val="24"/>
+        </w:rPr>
+        <w:t xml:space="preserve"> s obzirom na prethodno definirane zahtjeve, definiranje ograničenja ulazno-izlaznih podataka, provođenje testiranja, te interpretacija rezultata.</w:t>
+      </w:r>
+    </w:p>
+    <w:p>
+      <w:pPr>
+        <w:widowControl/>
+        <w:tabs>
+          <w:tab w:val="left" w:pos="-1440"/>
+          <w:tab w:val="left" w:pos="-720"/>
+          <w:tab w:val="left" w:pos="0"/>
+          <w:tab w:val="left" w:pos="705"/>
+          <w:tab w:val="left" w:pos="3628"/>
+        </w:tabs>
+        <w:spacing w:line="276" w:lineRule="auto"/>
+        <w:jc w:val="both"/>
+        <w:rPr>
+          <w:rFonts w:ascii="Times New Roman" w:hAnsi="Times New Roman"/>
+          <w:sz w:val="24"/>
+        </w:rPr>
+      </w:pPr>
+    </w:p>
+    <w:p>
+      <w:pPr>
+        <w:pStyle w:val="A2"/>
+        <w:rPr>
           <w:i/>
-        </w:rPr>
-        <w:fldChar w:fldCharType="end"/>
-      </w:r>
-    </w:p>
-    <w:p>
-      <w:pPr>
-        <w:widowControl/>
-        <w:tabs>
-          <w:tab w:val="left" w:pos="-1440"/>
-          <w:tab w:val="left" w:pos="-720"/>
-          <w:tab w:val="left" w:pos="0"/>
-          <w:tab w:val="left" w:pos="705"/>
-          <w:tab w:val="left" w:pos="3628"/>
-        </w:tabs>
-        <w:spacing w:line="276" w:lineRule="auto"/>
-        <w:jc w:val="both"/>
-        <w:rPr>
-          <w:rFonts w:ascii="Times New Roman" w:hAnsi="Times New Roman"/>
-          <w:sz w:val="24"/>
-        </w:rPr>
-      </w:pPr>
-    </w:p>
-    <w:p>
-      <w:pPr>
-        <w:widowControl/>
-        <w:tabs>
-          <w:tab w:val="left" w:pos="-1440"/>
-          <w:tab w:val="left" w:pos="-720"/>
-          <w:tab w:val="left" w:pos="0"/>
-          <w:tab w:val="left" w:pos="705"/>
-          <w:tab w:val="left" w:pos="3628"/>
-        </w:tabs>
-        <w:spacing w:line="276" w:lineRule="auto"/>
-        <w:jc w:val="both"/>
-        <w:rPr>
-          <w:rFonts w:ascii="Times New Roman" w:hAnsi="Times New Roman"/>
-          <w:sz w:val="24"/>
-        </w:rPr>
-      </w:pPr>
-      <w:r>
-        <w:rPr>
-          <w:rFonts w:ascii="Times New Roman" w:hAnsi="Times New Roman"/>
-          <w:sz w:val="24"/>
-        </w:rPr>
-        <w:t>Cilj sustava koji se testira je omogućiti korisniku uređivanje slike učitavanjem, primjenom raznih efekata, te spremanjem iste.</w:t>
-      </w:r>
-      <w:r>
-        <w:rPr>
-          <w:rFonts w:ascii="Times New Roman" w:hAnsi="Times New Roman"/>
-          <w:sz w:val="24"/>
-        </w:rPr>
-        <w:t xml:space="preserve"> </w:t>
-      </w:r>
-    </w:p>
-    <w:p>
-      <w:pPr>
-        <w:widowControl/>
-        <w:tabs>
-          <w:tab w:val="left" w:pos="-1440"/>
-          <w:tab w:val="left" w:pos="-720"/>
-          <w:tab w:val="left" w:pos="0"/>
-          <w:tab w:val="left" w:pos="705"/>
-          <w:tab w:val="left" w:pos="3628"/>
-        </w:tabs>
-        <w:spacing w:line="276" w:lineRule="auto"/>
-        <w:jc w:val="both"/>
-        <w:rPr>
-          <w:rFonts w:ascii="Times New Roman" w:hAnsi="Times New Roman"/>
-          <w:sz w:val="24"/>
-        </w:rPr>
-      </w:pPr>
-    </w:p>
-    <w:p>
-      <w:pPr>
-        <w:pStyle w:val="A2"/>
-        <w:rPr>
-          <w:i/>
-          <w:sz w:val="24"/>
-        </w:rPr>
-      </w:pPr>
-      <w:bookmarkStart w:id="17" w:name="_Toc231730901"/>
+          <w:sz w:val="24"/>
+        </w:rPr>
+      </w:pPr>
+      <w:bookmarkStart w:id="19" w:name="_Toc231730903"/>
       <w:r>
         <w:rPr>
           <w:rStyle w:val="aaheader2"/>
           <w:b/>
         </w:rPr>
-        <w:t>1.2. Opis sustava</w:t>
-      </w:r>
-      <w:bookmarkEnd w:id="17"/>
-      <w:r>
-        <w:rPr>
-          <w:rStyle w:val="aaheader2"/>
-          <w:b/>
-          <w:i/>
-        </w:rPr>
-        <w:fldChar w:fldCharType="begin"/>
-      </w:r>
-      <w:r>
-        <w:rPr>
-          <w:rStyle w:val="aaheader2"/>
-          <w:b/>
-        </w:rPr>
-        <w:instrText>tc \l2 "1.2 System Description</w:instrText>
-      </w:r>
-      <w:r>
-        <w:rPr>
-          <w:rStyle w:val="aaheader2"/>
-          <w:b/>
-          <w:i/>
-        </w:rPr>
-        <w:fldChar w:fldCharType="end"/>
-      </w:r>
-    </w:p>
-    <w:p>
-      <w:pPr>
-        <w:widowControl/>
-        <w:tabs>
-          <w:tab w:val="left" w:pos="-1440"/>
-          <w:tab w:val="left" w:pos="-720"/>
-          <w:tab w:val="left" w:pos="0"/>
-          <w:tab w:val="left" w:pos="705"/>
-          <w:tab w:val="left" w:pos="3628"/>
-        </w:tabs>
-        <w:spacing w:line="276" w:lineRule="auto"/>
-        <w:jc w:val="both"/>
-        <w:rPr>
-          <w:rFonts w:ascii="Times New Roman" w:hAnsi="Times New Roman"/>
-          <w:sz w:val="24"/>
-        </w:rPr>
-      </w:pPr>
-    </w:p>
-    <w:p>
-      <w:pPr>
-        <w:widowControl/>
-        <w:tabs>
-          <w:tab w:val="left" w:pos="-1440"/>
-          <w:tab w:val="left" w:pos="-720"/>
-          <w:tab w:val="left" w:pos="0"/>
-          <w:tab w:val="left" w:pos="705"/>
-          <w:tab w:val="left" w:pos="3628"/>
-        </w:tabs>
-        <w:spacing w:line="276" w:lineRule="auto"/>
-        <w:jc w:val="both"/>
-        <w:rPr>
-          <w:rFonts w:ascii="Times New Roman" w:hAnsi="Times New Roman"/>
-          <w:sz w:val="24"/>
-        </w:rPr>
-      </w:pPr>
-      <w:r>
-        <w:rPr>
-          <w:rFonts w:ascii="Times New Roman" w:hAnsi="Times New Roman"/>
-          <w:sz w:val="24"/>
-        </w:rPr>
-        <w:t>Sustav omogućuje korisniku učitavanje slike, uređivanje slike izrezivanjem njenih dijelova, promjenom svjetline</w:t>
-      </w:r>
-      <w:r>
-        <w:rPr>
-          <w:rFonts w:ascii="Times New Roman" w:hAnsi="Times New Roman"/>
-          <w:sz w:val="24"/>
-        </w:rPr>
-        <w:t xml:space="preserve"> i kontrasta</w:t>
-      </w:r>
-      <w:r>
-        <w:rPr>
-          <w:rFonts w:ascii="Times New Roman" w:hAnsi="Times New Roman"/>
-          <w:sz w:val="24"/>
-        </w:rPr>
-        <w:t xml:space="preserve">, pravljenjem negativa, primjenom </w:t>
-      </w:r>
-      <w:proofErr w:type="spellStart"/>
-      <w:r>
-        <w:rPr>
-          <w:rFonts w:ascii="Times New Roman" w:hAnsi="Times New Roman"/>
-          <w:i/>
-          <w:sz w:val="24"/>
-        </w:rPr>
-        <w:t>gray</w:t>
-      </w:r>
-      <w:proofErr w:type="spellEnd"/>
-      <w:r>
-        <w:rPr>
-          <w:rFonts w:ascii="Times New Roman" w:hAnsi="Times New Roman"/>
-          <w:i/>
-          <w:sz w:val="24"/>
-        </w:rPr>
-        <w:t xml:space="preserve"> </w:t>
-      </w:r>
-      <w:proofErr w:type="spellStart"/>
-      <w:r>
-        <w:rPr>
-          <w:rFonts w:ascii="Times New Roman" w:hAnsi="Times New Roman"/>
-          <w:i/>
-          <w:sz w:val="24"/>
-        </w:rPr>
-        <w:t>scale</w:t>
-      </w:r>
-      <w:proofErr w:type="spellEnd"/>
-      <w:r>
-        <w:rPr>
-          <w:rFonts w:ascii="Times New Roman" w:hAnsi="Times New Roman"/>
-          <w:i/>
-          <w:sz w:val="24"/>
-        </w:rPr>
-        <w:t xml:space="preserve"> </w:t>
-      </w:r>
-      <w:r>
-        <w:rPr>
-          <w:rFonts w:ascii="Times New Roman" w:hAnsi="Times New Roman"/>
-          <w:sz w:val="24"/>
-        </w:rPr>
-        <w:t>filtera, te promjenom veličine slike.</w:t>
-      </w:r>
-      <w:r>
-        <w:rPr>
-          <w:rFonts w:ascii="Times New Roman" w:hAnsi="Times New Roman"/>
-          <w:sz w:val="24"/>
-        </w:rPr>
-        <w:t xml:space="preserve"> Sustav tijekom uređivanja omogućuje korištenje opcije „vrati“.</w:t>
-      </w:r>
-      <w:r>
-        <w:rPr>
-          <w:rFonts w:ascii="Times New Roman" w:hAnsi="Times New Roman"/>
-          <w:sz w:val="24"/>
-        </w:rPr>
-        <w:t xml:space="preserve"> Na kraju bi sustav trebao omogućiti spremanje uređene slike.</w:t>
-      </w:r>
-      <w:r>
-        <w:rPr>
-          <w:rFonts w:ascii="Times New Roman" w:hAnsi="Times New Roman"/>
-          <w:sz w:val="24"/>
-        </w:rPr>
-        <w:t xml:space="preserve"> </w:t>
-      </w:r>
-    </w:p>
-    <w:p>
-      <w:pPr>
-        <w:widowControl/>
-        <w:tabs>
-          <w:tab w:val="left" w:pos="-1440"/>
-          <w:tab w:val="left" w:pos="-720"/>
-          <w:tab w:val="left" w:pos="0"/>
-          <w:tab w:val="left" w:pos="705"/>
-          <w:tab w:val="left" w:pos="3628"/>
-        </w:tabs>
-        <w:spacing w:line="276" w:lineRule="auto"/>
-        <w:jc w:val="both"/>
-        <w:rPr>
-          <w:rFonts w:ascii="Times New Roman" w:hAnsi="Times New Roman"/>
-          <w:sz w:val="24"/>
-        </w:rPr>
-      </w:pPr>
-    </w:p>
-    <w:p>
-      <w:pPr>
-        <w:pStyle w:val="A2"/>
-        <w:rPr>
-          <w:i/>
-          <w:sz w:val="24"/>
-        </w:rPr>
-      </w:pPr>
-      <w:bookmarkStart w:id="18" w:name="_Toc231730902"/>
-      <w:r>
-        <w:rPr>
-          <w:rStyle w:val="aaheader2"/>
-          <w:b/>
-        </w:rPr>
-        <w:t>1.3. Ciljevi plana</w:t>
-      </w:r>
-      <w:bookmarkEnd w:id="18"/>
-      <w:r>
-        <w:rPr>
-          <w:rStyle w:val="aaheader2"/>
-          <w:b/>
-        </w:rPr>
-        <w:t xml:space="preserve"> testiranja</w:t>
-      </w:r>
-      <w:r>
-        <w:rPr>
-          <w:rStyle w:val="aaheader2"/>
-          <w:b/>
-          <w:i/>
-        </w:rPr>
-        <w:fldChar w:fldCharType="begin"/>
-      </w:r>
-      <w:r>
-        <w:rPr>
-          <w:rStyle w:val="aaheader2"/>
-          <w:b/>
-        </w:rPr>
-        <w:instrText>tc \l2 "1.3 Plan Objectives</w:instrText>
-      </w:r>
-      <w:r>
-        <w:rPr>
-          <w:rStyle w:val="aaheader2"/>
-          <w:b/>
-          <w:i/>
-        </w:rPr>
-        <w:fldChar w:fldCharType="end"/>
-      </w:r>
-    </w:p>
-    <w:p>
-      <w:pPr>
-        <w:widowControl/>
-        <w:tabs>
-          <w:tab w:val="left" w:pos="-1440"/>
-          <w:tab w:val="left" w:pos="-720"/>
-          <w:tab w:val="left" w:pos="0"/>
-          <w:tab w:val="left" w:pos="705"/>
-          <w:tab w:val="left" w:pos="3628"/>
-        </w:tabs>
-        <w:spacing w:line="276" w:lineRule="auto"/>
-        <w:jc w:val="both"/>
-        <w:rPr>
-          <w:rFonts w:ascii="Times New Roman" w:hAnsi="Times New Roman"/>
-          <w:sz w:val="24"/>
-        </w:rPr>
-      </w:pPr>
-    </w:p>
-    <w:p>
-      <w:pPr>
-        <w:widowControl/>
-        <w:tabs>
-          <w:tab w:val="left" w:pos="-1440"/>
-          <w:tab w:val="left" w:pos="-720"/>
-          <w:tab w:val="left" w:pos="0"/>
-          <w:tab w:val="left" w:pos="705"/>
-          <w:tab w:val="left" w:pos="3628"/>
-        </w:tabs>
-        <w:spacing w:line="276" w:lineRule="auto"/>
-        <w:jc w:val="both"/>
-        <w:rPr>
-          <w:rFonts w:ascii="Times New Roman" w:hAnsi="Times New Roman"/>
-          <w:sz w:val="24"/>
-        </w:rPr>
-      </w:pPr>
-      <w:r>
-        <w:rPr>
-          <w:rFonts w:ascii="Times New Roman" w:hAnsi="Times New Roman"/>
-          <w:sz w:val="24"/>
-        </w:rPr>
-        <w:t xml:space="preserve">Cilj plana testiranja je definirati </w:t>
-      </w:r>
-      <w:r>
-        <w:rPr>
-          <w:rFonts w:ascii="Times New Roman" w:hAnsi="Times New Roman"/>
-          <w:sz w:val="24"/>
-        </w:rPr>
-        <w:t>koje će se funkcionalnosti biti testirane i na koji način</w:t>
-      </w:r>
-      <w:r>
-        <w:rPr>
-          <w:rFonts w:ascii="Times New Roman" w:hAnsi="Times New Roman"/>
-          <w:sz w:val="24"/>
-        </w:rPr>
-        <w:t>, te upoznati čitatelja s testovima koji će se provesti.</w:t>
-      </w:r>
-    </w:p>
-    <w:p>
-      <w:pPr>
-        <w:widowControl/>
-        <w:tabs>
-          <w:tab w:val="left" w:pos="-1440"/>
-          <w:tab w:val="left" w:pos="-720"/>
-          <w:tab w:val="left" w:pos="0"/>
-          <w:tab w:val="left" w:pos="705"/>
-          <w:tab w:val="left" w:pos="3628"/>
-        </w:tabs>
-        <w:spacing w:line="276" w:lineRule="auto"/>
-        <w:jc w:val="both"/>
-        <w:rPr>
-          <w:rFonts w:ascii="Times New Roman" w:hAnsi="Times New Roman"/>
-          <w:sz w:val="24"/>
-        </w:rPr>
-      </w:pPr>
-      <w:r>
-        <w:rPr>
-          <w:rFonts w:ascii="Times New Roman" w:hAnsi="Times New Roman"/>
-          <w:sz w:val="24"/>
-        </w:rPr>
-        <w:t>Odgovornosti testera su provođenje definiranih testova, te interpretiranje rezultata. Testovi će se provesti ručno, bez posebnih alata.</w:t>
-      </w:r>
-    </w:p>
-    <w:p>
-      <w:pPr>
-        <w:widowControl/>
-        <w:tabs>
-          <w:tab w:val="left" w:pos="-1440"/>
-          <w:tab w:val="left" w:pos="-720"/>
-          <w:tab w:val="left" w:pos="0"/>
-          <w:tab w:val="left" w:pos="705"/>
-          <w:tab w:val="left" w:pos="3628"/>
-        </w:tabs>
-        <w:spacing w:line="276" w:lineRule="auto"/>
-        <w:jc w:val="both"/>
-        <w:rPr>
-          <w:rFonts w:ascii="Times New Roman" w:hAnsi="Times New Roman"/>
-          <w:sz w:val="24"/>
-        </w:rPr>
-      </w:pPr>
-      <w:r>
-        <w:rPr>
-          <w:rFonts w:ascii="Times New Roman" w:hAnsi="Times New Roman"/>
-          <w:sz w:val="24"/>
-        </w:rPr>
-        <w:t xml:space="preserve">Faze testiranja su </w:t>
-      </w:r>
-      <w:r>
-        <w:rPr>
-          <w:rFonts w:ascii="Times New Roman" w:hAnsi="Times New Roman"/>
-          <w:sz w:val="24"/>
-        </w:rPr>
-        <w:t>odabir funkcionalnosti koje će se testirati</w:t>
-      </w:r>
-      <w:r>
-        <w:rPr>
-          <w:rFonts w:ascii="Times New Roman" w:hAnsi="Times New Roman"/>
-          <w:sz w:val="24"/>
-        </w:rPr>
-        <w:t xml:space="preserve"> s obzirom na prethodno definirane zahtjeve, definiranje ograničenja ulazno-izlaznih podataka, provođenje testiranja, te interpretacija rezultata.</w:t>
-      </w:r>
-    </w:p>
-    <w:p>
-      <w:pPr>
-        <w:widowControl/>
-        <w:tabs>
-          <w:tab w:val="left" w:pos="-1440"/>
-          <w:tab w:val="left" w:pos="-720"/>
-          <w:tab w:val="left" w:pos="0"/>
-          <w:tab w:val="left" w:pos="705"/>
-          <w:tab w:val="left" w:pos="3628"/>
-        </w:tabs>
-        <w:spacing w:line="276" w:lineRule="auto"/>
-        <w:jc w:val="both"/>
-        <w:rPr>
-          <w:rFonts w:ascii="Times New Roman" w:hAnsi="Times New Roman"/>
-          <w:sz w:val="24"/>
-        </w:rPr>
-      </w:pPr>
-    </w:p>
-    <w:p>
-      <w:pPr>
-        <w:pStyle w:val="A2"/>
-        <w:rPr>
-          <w:i/>
-          <w:sz w:val="24"/>
-        </w:rPr>
-      </w:pPr>
-      <w:bookmarkStart w:id="19" w:name="_Toc231730903"/>
-      <w:r>
-        <w:rPr>
-          <w:rStyle w:val="aaheader2"/>
-          <w:b/>
-        </w:rPr>
         <w:t>1.4. Reference</w:t>
       </w:r>
       <w:bookmarkEnd w:id="19"/>
-      <w:r>
-        <w:rPr>
-          <w:rStyle w:val="aaheader2"/>
-          <w:b/>
-          <w:i/>
-        </w:rPr>
-        <w:fldChar w:fldCharType="begin"/>
-      </w:r>
-      <w:r>
-        <w:rPr>
-          <w:rStyle w:val="aaheader2"/>
-          <w:b/>
-        </w:rPr>
-        <w:instrText>tc \l2 "1.4 References</w:instrText>
-      </w:r>
-      <w:r>
-        <w:rPr>
-          <w:rStyle w:val="aaheader2"/>
-          <w:b/>
-          <w:i/>
-        </w:rPr>
-        <w:fldChar w:fldCharType="end"/>
-      </w:r>
     </w:p>
     <w:p>
       <w:pPr>
@@ -6267,87 +6054,7 @@
           <w:sz w:val="24"/>
           <w:szCs w:val="32"/>
         </w:rPr>
-        <w:t xml:space="preserve">U.S. Department </w:t>
-      </w:r>
-      <w:proofErr w:type="spellStart"/>
-      <w:r>
-        <w:rPr>
-          <w:rFonts w:ascii="Times New Roman" w:hAnsi="Times New Roman"/>
-          <w:kern w:val="28"/>
-          <w:sz w:val="24"/>
-          <w:szCs w:val="32"/>
-        </w:rPr>
-        <w:t>of</w:t>
-      </w:r>
-      <w:proofErr w:type="spellEnd"/>
-      <w:r>
-        <w:rPr>
-          <w:rFonts w:ascii="Times New Roman" w:hAnsi="Times New Roman"/>
-          <w:kern w:val="28"/>
-          <w:sz w:val="24"/>
-          <w:szCs w:val="32"/>
-        </w:rPr>
-        <w:t xml:space="preserve"> Energy, TEMPLATE – "</w:t>
-      </w:r>
-      <w:proofErr w:type="spellStart"/>
-      <w:r>
-        <w:rPr>
-          <w:rFonts w:ascii="Times New Roman" w:hAnsi="Times New Roman"/>
-          <w:kern w:val="28"/>
-          <w:sz w:val="24"/>
-          <w:szCs w:val="32"/>
-        </w:rPr>
-        <w:t>Requirements</w:t>
-      </w:r>
-      <w:proofErr w:type="spellEnd"/>
-      <w:r>
-        <w:rPr>
-          <w:rFonts w:ascii="Times New Roman" w:hAnsi="Times New Roman"/>
-          <w:kern w:val="28"/>
-          <w:sz w:val="24"/>
-          <w:szCs w:val="32"/>
-        </w:rPr>
-        <w:t xml:space="preserve"> </w:t>
-      </w:r>
-      <w:proofErr w:type="spellStart"/>
-      <w:r>
-        <w:rPr>
-          <w:rFonts w:ascii="Times New Roman" w:hAnsi="Times New Roman"/>
-          <w:kern w:val="28"/>
-          <w:sz w:val="24"/>
-          <w:szCs w:val="32"/>
-        </w:rPr>
-        <w:t>Specification</w:t>
-      </w:r>
-      <w:proofErr w:type="spellEnd"/>
-      <w:r>
-        <w:rPr>
-          <w:rFonts w:ascii="Times New Roman" w:hAnsi="Times New Roman"/>
-          <w:kern w:val="28"/>
-          <w:sz w:val="24"/>
-          <w:szCs w:val="32"/>
-        </w:rPr>
-        <w:t xml:space="preserve">", </w:t>
-      </w:r>
-      <w:proofErr w:type="spellStart"/>
-      <w:r>
-        <w:rPr>
-          <w:rFonts w:ascii="Times New Roman" w:hAnsi="Times New Roman"/>
-          <w:kern w:val="28"/>
-          <w:sz w:val="24"/>
-          <w:szCs w:val="32"/>
-        </w:rPr>
-        <w:t>November</w:t>
-      </w:r>
-      <w:proofErr w:type="spellEnd"/>
-      <w:r>
-        <w:rPr>
-          <w:rFonts w:ascii="Times New Roman" w:hAnsi="Times New Roman"/>
-          <w:kern w:val="28"/>
-          <w:sz w:val="24"/>
-          <w:szCs w:val="32"/>
-        </w:rPr>
-        <w:t xml:space="preserve"> 15, 1998</w:t>
+        <w:t>U.S. Department of Energy, TEMPLATE – "Requirements Specification", November 15, 1998</w:t>
       </w:r>
     </w:p>
     <w:p>
@@ -6394,29 +6101,6 @@
         </w:rPr>
         <w:t>Neriješena pitanja</w:t>
       </w:r>
-      <w:r>
-        <w:rPr>
-          <w:rStyle w:val="aaheader2"/>
-          <w:b/>
-          <w:i/>
-        </w:rPr>
-        <w:fldChar w:fldCharType="begin"/>
-      </w:r>
-      <w:r>
-        <w:rPr>
-          <w:rStyle w:val="aaheader2"/>
-          <w:b/>
-        </w:rPr>
-        <w:instrText>tc \l2 "1.5 Outstanding Issues</w:instrText>
-      </w:r>
-      <w:r>
-        <w:rPr>
-          <w:rStyle w:val="aaheader2"/>
-          <w:b/>
-          <w:i/>
-        </w:rPr>
-        <w:fldChar w:fldCharType="end"/>
-      </w:r>
     </w:p>
     <w:p>
       <w:pPr>
@@ -6576,69 +6260,17 @@
           <w:sz w:val="32"/>
           <w:szCs w:val="32"/>
         </w:rPr>
-        <w:t xml:space="preserve">2. </w:t>
-      </w:r>
+        <w:t>2. O</w:t>
+      </w:r>
+      <w:bookmarkEnd w:id="23"/>
       <w:r>
         <w:rPr>
           <w:rStyle w:val="aaheader1"/>
           <w:sz w:val="32"/>
           <w:szCs w:val="32"/>
         </w:rPr>
-        <w:fldChar w:fldCharType="begin"/>
-      </w:r>
-      <w:r>
-        <w:rPr>
-          <w:rStyle w:val="aaheader1"/>
-          <w:sz w:val="32"/>
-          <w:szCs w:val="32"/>
-        </w:rPr>
-        <w:instrText xml:space="preserve">tc \l1 "2. </w:instrText>
-      </w:r>
-      <w:r>
-        <w:rPr>
-          <w:rStyle w:val="aaheader1"/>
-          <w:sz w:val="32"/>
-          <w:szCs w:val="32"/>
-        </w:rPr>
-        <w:fldChar w:fldCharType="end"/>
-      </w:r>
-      <w:proofErr w:type="spellStart"/>
-      <w:r>
-        <w:rPr>
-          <w:rStyle w:val="aaheader1"/>
-          <w:sz w:val="32"/>
-          <w:szCs w:val="32"/>
-        </w:rPr>
-        <w:t>O</w:t>
-      </w:r>
-      <w:bookmarkEnd w:id="23"/>
-      <w:r>
-        <w:rPr>
-          <w:rStyle w:val="aaheader1"/>
-          <w:sz w:val="32"/>
-          <w:szCs w:val="32"/>
-        </w:rPr>
-        <w:t>pseg</w:t>
-      </w:r>
-      <w:proofErr w:type="spellEnd"/>
-      <w:r>
-        <w:rPr>
-          <w:rStyle w:val="aaheader1"/>
-          <w:sz w:val="32"/>
-          <w:szCs w:val="32"/>
-        </w:rPr>
-        <w:t xml:space="preserve"> </w:t>
-      </w:r>
-      <w:proofErr w:type="spellStart"/>
-      <w:r>
-        <w:rPr>
-          <w:rStyle w:val="aaheader1"/>
-          <w:sz w:val="32"/>
-          <w:szCs w:val="32"/>
-        </w:rPr>
-        <w:t>testiranja</w:t>
-      </w:r>
-      <w:proofErr w:type="spellEnd"/>
+        <w:t>pseg testiranja</w:t>
+      </w:r>
     </w:p>
     <w:p>
       <w:pPr>
@@ -6699,29 +6331,8 @@
         </w:rPr>
         <w:t>Funkcionalnosti koje treba testirati</w:t>
       </w:r>
-      <w:r>
-        <w:rPr>
-          <w:rStyle w:val="aaheader2"/>
-          <w:b/>
-          <w:i/>
-        </w:rPr>
-        <w:fldChar w:fldCharType="begin"/>
-      </w:r>
-      <w:r>
-        <w:rPr>
-          <w:rStyle w:val="aaheader2"/>
-          <w:b/>
-        </w:rPr>
-        <w:instrText>tc \l2 "2.1 Features to be Tested</w:instrText>
-      </w:r>
-      <w:r>
-        <w:rPr>
-          <w:rStyle w:val="aaheader2"/>
-          <w:b/>
-          <w:i/>
-        </w:rPr>
-        <w:fldChar w:fldCharType="end"/>
-      </w:r>
+      <w:bookmarkStart w:id="25" w:name="_GoBack"/>
+      <w:bookmarkEnd w:id="25"/>
     </w:p>
     <w:p>
       <w:pPr>
@@ -6959,41 +6570,13 @@
         </w:rPr>
         <w:t xml:space="preserve">primjena </w:t>
       </w:r>
-      <w:proofErr w:type="spellStart"/>
       <w:r>
         <w:rPr>
           <w:rFonts w:ascii="Times New Roman" w:hAnsi="Times New Roman"/>
           <w:i/>
           <w:sz w:val="24"/>
         </w:rPr>
-        <w:t>gray</w:t>
-      </w:r>
-      <w:proofErr w:type="spellEnd"/>
-      <w:r>
-        <w:rPr>
-          <w:rFonts w:ascii="Times New Roman" w:hAnsi="Times New Roman"/>
-          <w:i/>
-          <w:sz w:val="24"/>
-        </w:rPr>
-        <w:t xml:space="preserve"> </w:t>
-      </w:r>
-      <w:proofErr w:type="spellStart"/>
-      <w:r>
-        <w:rPr>
-          <w:rFonts w:ascii="Times New Roman" w:hAnsi="Times New Roman"/>
-          <w:i/>
-          <w:sz w:val="24"/>
-        </w:rPr>
-        <w:t>scale</w:t>
-      </w:r>
-      <w:proofErr w:type="spellEnd"/>
-      <w:r>
-        <w:rPr>
-          <w:rFonts w:ascii="Times New Roman" w:hAnsi="Times New Roman"/>
-          <w:i/>
-          <w:sz w:val="24"/>
-        </w:rPr>
-        <w:t xml:space="preserve"> </w:t>
+        <w:t xml:space="preserve">gray scale </w:t>
       </w:r>
       <w:r>
         <w:rPr>
@@ -7119,7 +6702,7 @@
           <w:sz w:val="24"/>
         </w:rPr>
       </w:pPr>
-      <w:bookmarkStart w:id="25" w:name="_Toc231730911"/>
+      <w:bookmarkStart w:id="26" w:name="_Toc231730911"/>
       <w:r>
         <w:rPr>
           <w:rStyle w:val="aaheader2"/>
@@ -7141,30 +6724,7 @@
         </w:rPr>
         <w:t xml:space="preserve"> testirati</w:t>
       </w:r>
-      <w:bookmarkEnd w:id="25"/>
-      <w:r>
-        <w:rPr>
-          <w:rStyle w:val="aaheader2"/>
-          <w:b/>
-          <w:i/>
-        </w:rPr>
-        <w:fldChar w:fldCharType="begin"/>
-      </w:r>
-      <w:r>
-        <w:rPr>
-          <w:rStyle w:val="aaheader2"/>
-          <w:b/>
-        </w:rPr>
-        <w:instrText>tc \l2 "2.2 Features Not to be Tested</w:instrText>
-      </w:r>
-      <w:r>
-        <w:rPr>
-          <w:rStyle w:val="aaheader2"/>
-          <w:b/>
-          <w:i/>
-        </w:rPr>
-        <w:fldChar w:fldCharType="end"/>
-      </w:r>
+      <w:bookmarkEnd w:id="26"/>
     </w:p>
     <w:p>
       <w:pPr>
@@ -7250,68 +6810,16 @@
       <w:pPr>
         <w:pStyle w:val="A1"/>
       </w:pPr>
-      <w:bookmarkStart w:id="26" w:name="_Toc231730912"/>
+      <w:bookmarkStart w:id="27" w:name="_Toc231730912"/>
       <w:r>
         <w:rPr>
           <w:rStyle w:val="aaheader1"/>
           <w:sz w:val="32"/>
           <w:szCs w:val="32"/>
         </w:rPr>
-        <w:t xml:space="preserve">3. </w:t>
-      </w:r>
-      <w:proofErr w:type="spellStart"/>
-      <w:r>
-        <w:rPr>
-          <w:rStyle w:val="aaheader1"/>
-          <w:sz w:val="32"/>
-          <w:szCs w:val="32"/>
-        </w:rPr>
-        <w:t>Metode</w:t>
-      </w:r>
-      <w:proofErr w:type="spellEnd"/>
-      <w:r>
-        <w:rPr>
-          <w:rStyle w:val="aaheader1"/>
-          <w:sz w:val="32"/>
-          <w:szCs w:val="32"/>
-        </w:rPr>
-        <w:t xml:space="preserve"> </w:t>
-      </w:r>
-      <w:proofErr w:type="spellStart"/>
-      <w:r>
-        <w:rPr>
-          <w:rStyle w:val="aaheader1"/>
-          <w:sz w:val="32"/>
-          <w:szCs w:val="32"/>
-        </w:rPr>
-        <w:t>testiranja</w:t>
-      </w:r>
-      <w:bookmarkEnd w:id="26"/>
-      <w:proofErr w:type="spellEnd"/>
-      <w:r>
-        <w:rPr>
-          <w:rStyle w:val="aaheader1"/>
-          <w:sz w:val="32"/>
-          <w:szCs w:val="32"/>
-        </w:rPr>
-        <w:fldChar w:fldCharType="begin"/>
-      </w:r>
-      <w:r>
-        <w:rPr>
-          <w:rStyle w:val="aaheader1"/>
-          <w:sz w:val="32"/>
-          <w:szCs w:val="32"/>
-        </w:rPr>
-        <w:instrText>tc \l1 "3. Test Methodologies</w:instrText>
-      </w:r>
-      <w:r>
-        <w:rPr>
-          <w:rStyle w:val="aaheader1"/>
-          <w:sz w:val="32"/>
-          <w:szCs w:val="32"/>
-        </w:rPr>
-        <w:fldChar w:fldCharType="end"/>
-      </w:r>
+        <w:t>3. Metode testiranja</w:t>
+      </w:r>
+      <w:bookmarkEnd w:id="27"/>
     </w:p>
     <w:p>
       <w:pPr>
@@ -7357,7 +6865,7 @@
           <w:sz w:val="24"/>
         </w:rPr>
       </w:pPr>
-      <w:bookmarkStart w:id="27" w:name="_Toc231730913"/>
+      <w:bookmarkStart w:id="28" w:name="_Toc231730913"/>
       <w:r>
         <w:rPr>
           <w:rStyle w:val="aaheader2"/>
@@ -7365,455 +6873,340 @@
         </w:rPr>
         <w:t>3.1. Pristup testiranju</w:t>
       </w:r>
-      <w:bookmarkEnd w:id="27"/>
+      <w:bookmarkEnd w:id="28"/>
+    </w:p>
+    <w:p>
+      <w:pPr>
+        <w:widowControl/>
+        <w:tabs>
+          <w:tab w:val="left" w:pos="-1440"/>
+          <w:tab w:val="left" w:pos="-720"/>
+          <w:tab w:val="left" w:pos="0"/>
+          <w:tab w:val="left" w:pos="705"/>
+          <w:tab w:val="left" w:pos="3628"/>
+        </w:tabs>
+        <w:spacing w:line="276" w:lineRule="auto"/>
+        <w:jc w:val="both"/>
+        <w:rPr>
+          <w:rFonts w:ascii="Times New Roman" w:hAnsi="Times New Roman"/>
+          <w:sz w:val="24"/>
+        </w:rPr>
+      </w:pPr>
+    </w:p>
+    <w:p>
+      <w:pPr>
+        <w:widowControl/>
+        <w:tabs>
+          <w:tab w:val="left" w:pos="-1440"/>
+          <w:tab w:val="left" w:pos="-720"/>
+          <w:tab w:val="left" w:pos="0"/>
+          <w:tab w:val="left" w:pos="705"/>
+          <w:tab w:val="left" w:pos="3628"/>
+        </w:tabs>
+        <w:spacing w:line="276" w:lineRule="auto"/>
+        <w:jc w:val="both"/>
+        <w:rPr>
+          <w:rFonts w:ascii="Times New Roman" w:hAnsi="Times New Roman"/>
+          <w:sz w:val="24"/>
+        </w:rPr>
+      </w:pPr>
+      <w:r>
+        <w:rPr>
+          <w:rFonts w:ascii="Times New Roman" w:hAnsi="Times New Roman"/>
+          <w:sz w:val="24"/>
+        </w:rPr>
+        <w:t>Sve funkcionalnosti testirat će se ručno. Neće biti korišten ni jedan alat za testiranje.</w:t>
+      </w:r>
+    </w:p>
+    <w:p>
+      <w:pPr>
+        <w:pStyle w:val="A2"/>
+        <w:rPr>
+          <w:i/>
+          <w:sz w:val="24"/>
+        </w:rPr>
+      </w:pPr>
+      <w:bookmarkStart w:id="29" w:name="_Toc231730914"/>
       <w:r>
         <w:rPr>
           <w:rStyle w:val="aaheader2"/>
           <w:b/>
+        </w:rPr>
+        <w:t>3.2. Podaci za testiranje</w:t>
+      </w:r>
+      <w:bookmarkEnd w:id="29"/>
+    </w:p>
+    <w:p>
+      <w:pPr>
+        <w:widowControl/>
+        <w:tabs>
+          <w:tab w:val="left" w:pos="-1440"/>
+          <w:tab w:val="left" w:pos="-720"/>
+          <w:tab w:val="left" w:pos="0"/>
+          <w:tab w:val="left" w:pos="705"/>
+          <w:tab w:val="left" w:pos="3628"/>
+        </w:tabs>
+        <w:spacing w:line="276" w:lineRule="auto"/>
+        <w:jc w:val="both"/>
+        <w:rPr>
+          <w:rFonts w:ascii="Times New Roman" w:hAnsi="Times New Roman"/>
+          <w:sz w:val="24"/>
+        </w:rPr>
+      </w:pPr>
+    </w:p>
+    <w:p>
+      <w:pPr>
+        <w:widowControl/>
+        <w:tabs>
+          <w:tab w:val="left" w:pos="-1440"/>
+          <w:tab w:val="left" w:pos="-720"/>
+          <w:tab w:val="left" w:pos="0"/>
+          <w:tab w:val="left" w:pos="705"/>
+          <w:tab w:val="left" w:pos="3628"/>
+        </w:tabs>
+        <w:spacing w:line="276" w:lineRule="auto"/>
+        <w:jc w:val="both"/>
+        <w:rPr>
+          <w:rFonts w:ascii="Times New Roman" w:hAnsi="Times New Roman"/>
+          <w:sz w:val="24"/>
+        </w:rPr>
+      </w:pPr>
+      <w:r>
+        <w:rPr>
+          <w:rFonts w:ascii="Times New Roman" w:hAnsi="Times New Roman"/>
+          <w:sz w:val="24"/>
+        </w:rPr>
+        <w:t>Podaci za testiranje su slika koja će se učitati, podaci koji će se unijeti u polja za unos teksta, pozicija klizača kojima će se mijenjati svjetlina i kontrast, te gumbovi kojima će se rotirati slika,</w:t>
+      </w:r>
+      <w:r>
+        <w:rPr>
+          <w:rFonts w:ascii="Times New Roman" w:hAnsi="Times New Roman"/>
+          <w:sz w:val="24"/>
+        </w:rPr>
+        <w:t xml:space="preserve"> koristiti opcija „vrati“,</w:t>
+      </w:r>
+      <w:r>
+        <w:rPr>
+          <w:rFonts w:ascii="Times New Roman" w:hAnsi="Times New Roman"/>
+          <w:sz w:val="24"/>
+        </w:rPr>
+        <w:t xml:space="preserve"> te primjenjivati razni efekti.</w:t>
+      </w:r>
+    </w:p>
+    <w:p>
+      <w:pPr>
+        <w:widowControl/>
+        <w:tabs>
+          <w:tab w:val="left" w:pos="-1440"/>
+          <w:tab w:val="left" w:pos="-720"/>
+          <w:tab w:val="left" w:pos="0"/>
+          <w:tab w:val="left" w:pos="705"/>
+          <w:tab w:val="left" w:pos="3628"/>
+        </w:tabs>
+        <w:spacing w:line="276" w:lineRule="auto"/>
+        <w:jc w:val="both"/>
+        <w:rPr>
+          <w:rFonts w:ascii="Times New Roman" w:hAnsi="Times New Roman"/>
+          <w:sz w:val="24"/>
+        </w:rPr>
+      </w:pPr>
+    </w:p>
+    <w:p>
+      <w:pPr>
+        <w:pStyle w:val="A2"/>
+        <w:rPr>
           <w:i/>
-        </w:rPr>
-        <w:fldChar w:fldCharType="begin"/>
-      </w:r>
+          <w:sz w:val="24"/>
+        </w:rPr>
+      </w:pPr>
+      <w:bookmarkStart w:id="30" w:name="_Toc231730915"/>
       <w:r>
         <w:rPr>
           <w:rStyle w:val="aaheader2"/>
           <w:b/>
         </w:rPr>
-        <w:instrText>tc \l2 "3.1 Testing Approach</w:instrText>
-      </w:r>
+        <w:t>3.3. Dokumenti testiranja</w:t>
+      </w:r>
+      <w:bookmarkEnd w:id="30"/>
+    </w:p>
+    <w:p>
+      <w:pPr>
+        <w:widowControl/>
+        <w:tabs>
+          <w:tab w:val="left" w:pos="-1440"/>
+          <w:tab w:val="left" w:pos="-720"/>
+          <w:tab w:val="left" w:pos="0"/>
+          <w:tab w:val="left" w:pos="705"/>
+          <w:tab w:val="left" w:pos="3628"/>
+        </w:tabs>
+        <w:spacing w:line="276" w:lineRule="auto"/>
+        <w:jc w:val="both"/>
+        <w:rPr>
+          <w:rFonts w:ascii="Times New Roman" w:hAnsi="Times New Roman"/>
+          <w:sz w:val="24"/>
+        </w:rPr>
+      </w:pPr>
+    </w:p>
+    <w:p>
+      <w:pPr>
+        <w:widowControl/>
+        <w:tabs>
+          <w:tab w:val="left" w:pos="-1440"/>
+          <w:tab w:val="left" w:pos="-720"/>
+          <w:tab w:val="left" w:pos="0"/>
+          <w:tab w:val="left" w:pos="705"/>
+          <w:tab w:val="left" w:pos="3628"/>
+        </w:tabs>
+        <w:spacing w:line="276" w:lineRule="auto"/>
+        <w:jc w:val="both"/>
+        <w:rPr>
+          <w:rFonts w:ascii="Times New Roman" w:hAnsi="Times New Roman"/>
+          <w:sz w:val="24"/>
+        </w:rPr>
+      </w:pPr>
+      <w:r>
+        <w:rPr>
+          <w:rFonts w:ascii="Times New Roman" w:hAnsi="Times New Roman"/>
+          <w:sz w:val="24"/>
+        </w:rPr>
+        <w:t>Bit će napravljen izvještaj s testiranja gdje će biti točno navedeni ulazni podaci i dobiveni rezultati.</w:t>
+      </w:r>
+      <w:r>
+        <w:rPr>
+          <w:rFonts w:ascii="Times New Roman" w:hAnsi="Times New Roman"/>
+          <w:sz w:val="24"/>
+        </w:rPr>
+        <w:t xml:space="preserve"> </w:t>
+      </w:r>
+    </w:p>
+    <w:p>
+      <w:pPr>
+        <w:widowControl/>
+        <w:tabs>
+          <w:tab w:val="left" w:pos="-1440"/>
+          <w:tab w:val="left" w:pos="-720"/>
+          <w:tab w:val="left" w:pos="0"/>
+          <w:tab w:val="left" w:pos="705"/>
+          <w:tab w:val="left" w:pos="3628"/>
+        </w:tabs>
+        <w:spacing w:line="276" w:lineRule="auto"/>
+        <w:jc w:val="both"/>
+        <w:rPr>
+          <w:rFonts w:ascii="Times New Roman" w:hAnsi="Times New Roman"/>
+          <w:sz w:val="24"/>
+        </w:rPr>
+      </w:pPr>
+    </w:p>
+    <w:p>
+      <w:pPr>
+        <w:pStyle w:val="A2"/>
+        <w:rPr>
+          <w:i/>
+          <w:sz w:val="24"/>
+        </w:rPr>
+      </w:pPr>
+      <w:bookmarkStart w:id="31" w:name="_Toc231730916"/>
       <w:r>
         <w:rPr>
           <w:rStyle w:val="aaheader2"/>
           <w:b/>
-          <w:i/>
-        </w:rPr>
-        <w:fldChar w:fldCharType="end"/>
-      </w:r>
-    </w:p>
-    <w:p>
-      <w:pPr>
-        <w:widowControl/>
-        <w:tabs>
-          <w:tab w:val="left" w:pos="-1440"/>
-          <w:tab w:val="left" w:pos="-720"/>
-          <w:tab w:val="left" w:pos="0"/>
-          <w:tab w:val="left" w:pos="705"/>
-          <w:tab w:val="left" w:pos="3628"/>
-        </w:tabs>
-        <w:spacing w:line="276" w:lineRule="auto"/>
-        <w:jc w:val="both"/>
-        <w:rPr>
-          <w:rFonts w:ascii="Times New Roman" w:hAnsi="Times New Roman"/>
-          <w:sz w:val="24"/>
-        </w:rPr>
-      </w:pPr>
-    </w:p>
-    <w:p>
-      <w:pPr>
-        <w:widowControl/>
-        <w:tabs>
-          <w:tab w:val="left" w:pos="-1440"/>
-          <w:tab w:val="left" w:pos="-720"/>
-          <w:tab w:val="left" w:pos="0"/>
-          <w:tab w:val="left" w:pos="705"/>
-          <w:tab w:val="left" w:pos="3628"/>
-        </w:tabs>
-        <w:spacing w:line="276" w:lineRule="auto"/>
-        <w:jc w:val="both"/>
-        <w:rPr>
-          <w:rFonts w:ascii="Times New Roman" w:hAnsi="Times New Roman"/>
-          <w:sz w:val="24"/>
-        </w:rPr>
-      </w:pPr>
-      <w:r>
-        <w:rPr>
-          <w:rFonts w:ascii="Times New Roman" w:hAnsi="Times New Roman"/>
-          <w:sz w:val="24"/>
-        </w:rPr>
-        <w:t>Sve funkcionalnosti testirat će se ručno. Neće biti korišten ni jedan alat za testiranje.</w:t>
-      </w:r>
-    </w:p>
-    <w:p>
-      <w:pPr>
-        <w:pStyle w:val="A2"/>
-        <w:rPr>
-          <w:i/>
-          <w:sz w:val="24"/>
-        </w:rPr>
-      </w:pPr>
-      <w:bookmarkStart w:id="28" w:name="_Toc231730914"/>
+        </w:rPr>
+        <w:t>3.4. Vrednovanje zahtjeva</w:t>
+      </w:r>
+      <w:bookmarkEnd w:id="31"/>
       <w:r>
         <w:rPr>
           <w:rStyle w:val="aaheader2"/>
           <w:b/>
         </w:rPr>
-        <w:t>3.2. Podaci za testiranje</w:t>
-      </w:r>
-      <w:bookmarkEnd w:id="28"/>
+        <w:t xml:space="preserve"> </w:t>
+      </w:r>
+    </w:p>
+    <w:p>
+      <w:pPr>
+        <w:widowControl/>
+        <w:tabs>
+          <w:tab w:val="left" w:pos="-1440"/>
+          <w:tab w:val="left" w:pos="-720"/>
+          <w:tab w:val="left" w:pos="0"/>
+          <w:tab w:val="left" w:pos="705"/>
+          <w:tab w:val="left" w:pos="3628"/>
+        </w:tabs>
+        <w:spacing w:line="276" w:lineRule="auto"/>
+        <w:jc w:val="both"/>
+        <w:rPr>
+          <w:rFonts w:ascii="Times New Roman" w:hAnsi="Times New Roman"/>
+          <w:sz w:val="24"/>
+        </w:rPr>
+      </w:pPr>
+    </w:p>
+    <w:p>
+      <w:pPr>
+        <w:widowControl/>
+        <w:tabs>
+          <w:tab w:val="left" w:pos="-1440"/>
+          <w:tab w:val="left" w:pos="-720"/>
+          <w:tab w:val="left" w:pos="0"/>
+          <w:tab w:val="left" w:pos="705"/>
+          <w:tab w:val="left" w:pos="3628"/>
+        </w:tabs>
+        <w:spacing w:line="276" w:lineRule="auto"/>
+        <w:jc w:val="both"/>
+        <w:rPr>
+          <w:rFonts w:ascii="Times New Roman" w:hAnsi="Times New Roman"/>
+          <w:sz w:val="24"/>
+        </w:rPr>
+      </w:pPr>
+      <w:r>
+        <w:rPr>
+          <w:rFonts w:ascii="Times New Roman" w:hAnsi="Times New Roman"/>
+          <w:sz w:val="24"/>
+        </w:rPr>
+        <w:t>Testiranjem bit će vrednovane funkcionalnosti sustava navedene</w:t>
+      </w:r>
+      <w:r>
+        <w:rPr>
+          <w:rFonts w:ascii="Times New Roman" w:hAnsi="Times New Roman"/>
+          <w:sz w:val="24"/>
+        </w:rPr>
+        <w:t xml:space="preserve"> u zahtjevima.</w:t>
+      </w:r>
+    </w:p>
+    <w:p>
+      <w:pPr>
+        <w:widowControl/>
+        <w:tabs>
+          <w:tab w:val="left" w:pos="-1440"/>
+          <w:tab w:val="left" w:pos="-720"/>
+          <w:tab w:val="left" w:pos="0"/>
+          <w:tab w:val="left" w:pos="705"/>
+          <w:tab w:val="left" w:pos="3628"/>
+        </w:tabs>
+        <w:spacing w:line="276" w:lineRule="auto"/>
+        <w:jc w:val="both"/>
+        <w:rPr>
+          <w:rFonts w:ascii="Times New Roman" w:hAnsi="Times New Roman"/>
+          <w:sz w:val="24"/>
+        </w:rPr>
+      </w:pPr>
+    </w:p>
+    <w:p>
+      <w:pPr>
+        <w:pStyle w:val="A2"/>
+        <w:rPr>
+          <w:i/>
+          <w:sz w:val="24"/>
+        </w:rPr>
+      </w:pPr>
+      <w:bookmarkStart w:id="32" w:name="_Toc231730917"/>
       <w:r>
         <w:rPr>
           <w:rStyle w:val="aaheader2"/>
           <w:b/>
-          <w:i/>
-        </w:rPr>
-        <w:fldChar w:fldCharType="begin"/>
-      </w:r>
-      <w:r>
-        <w:rPr>
-          <w:rStyle w:val="aaheader2"/>
-          <w:b/>
-        </w:rPr>
-        <w:instrText>tc \l2 "3.2 Test Data</w:instrText>
-      </w:r>
-      <w:r>
-        <w:rPr>
-          <w:rStyle w:val="aaheader2"/>
-          <w:b/>
-          <w:i/>
-        </w:rPr>
-        <w:fldChar w:fldCharType="end"/>
-      </w:r>
-    </w:p>
-    <w:p>
-      <w:pPr>
-        <w:widowControl/>
-        <w:tabs>
-          <w:tab w:val="left" w:pos="-1440"/>
-          <w:tab w:val="left" w:pos="-720"/>
-          <w:tab w:val="left" w:pos="0"/>
-          <w:tab w:val="left" w:pos="705"/>
-          <w:tab w:val="left" w:pos="3628"/>
-        </w:tabs>
-        <w:spacing w:line="276" w:lineRule="auto"/>
-        <w:jc w:val="both"/>
-        <w:rPr>
-          <w:rFonts w:ascii="Times New Roman" w:hAnsi="Times New Roman"/>
-          <w:sz w:val="24"/>
-        </w:rPr>
-      </w:pPr>
-    </w:p>
-    <w:p>
-      <w:pPr>
-        <w:widowControl/>
-        <w:tabs>
-          <w:tab w:val="left" w:pos="-1440"/>
-          <w:tab w:val="left" w:pos="-720"/>
-          <w:tab w:val="left" w:pos="0"/>
-          <w:tab w:val="left" w:pos="705"/>
-          <w:tab w:val="left" w:pos="3628"/>
-        </w:tabs>
-        <w:spacing w:line="276" w:lineRule="auto"/>
-        <w:jc w:val="both"/>
-        <w:rPr>
-          <w:rFonts w:ascii="Times New Roman" w:hAnsi="Times New Roman"/>
-          <w:sz w:val="24"/>
-        </w:rPr>
-      </w:pPr>
-      <w:r>
-        <w:rPr>
-          <w:rFonts w:ascii="Times New Roman" w:hAnsi="Times New Roman"/>
-          <w:sz w:val="24"/>
-        </w:rPr>
-        <w:t>Podaci za testiranje su slika koja će se učitati, podaci koji će se unijeti u polja za unos teksta, pozicija klizača kojima će se mijenjati svjetlina i kontrast, te gumbovi kojima će se rotirati slika,</w:t>
-      </w:r>
-      <w:r>
-        <w:rPr>
-          <w:rFonts w:ascii="Times New Roman" w:hAnsi="Times New Roman"/>
-          <w:sz w:val="24"/>
-        </w:rPr>
-        <w:t xml:space="preserve"> koristiti opcija „vrati“,</w:t>
-      </w:r>
-      <w:r>
-        <w:rPr>
-          <w:rFonts w:ascii="Times New Roman" w:hAnsi="Times New Roman"/>
-          <w:sz w:val="24"/>
-        </w:rPr>
-        <w:t xml:space="preserve"> te primjenjivati razni efekti.</w:t>
-      </w:r>
-    </w:p>
-    <w:p>
-      <w:pPr>
-        <w:widowControl/>
-        <w:tabs>
-          <w:tab w:val="left" w:pos="-1440"/>
-          <w:tab w:val="left" w:pos="-720"/>
-          <w:tab w:val="left" w:pos="0"/>
-          <w:tab w:val="left" w:pos="705"/>
-          <w:tab w:val="left" w:pos="3628"/>
-        </w:tabs>
-        <w:spacing w:line="276" w:lineRule="auto"/>
-        <w:jc w:val="both"/>
-        <w:rPr>
-          <w:rFonts w:ascii="Times New Roman" w:hAnsi="Times New Roman"/>
-          <w:sz w:val="24"/>
-        </w:rPr>
-      </w:pPr>
-    </w:p>
-    <w:p>
-      <w:pPr>
-        <w:pStyle w:val="A2"/>
-        <w:rPr>
-          <w:i/>
-          <w:sz w:val="24"/>
-        </w:rPr>
-      </w:pPr>
-      <w:bookmarkStart w:id="29" w:name="_Toc231730915"/>
-      <w:r>
-        <w:rPr>
-          <w:rStyle w:val="aaheader2"/>
-          <w:b/>
-        </w:rPr>
-        <w:t>3.3. Dokumenti testiranja</w:t>
-      </w:r>
-      <w:bookmarkEnd w:id="29"/>
-      <w:r>
-        <w:rPr>
-          <w:rStyle w:val="aaheader2"/>
-          <w:b/>
-          <w:i/>
-        </w:rPr>
-        <w:fldChar w:fldCharType="begin"/>
-      </w:r>
-      <w:r>
-        <w:rPr>
-          <w:rStyle w:val="aaheader2"/>
-          <w:b/>
-        </w:rPr>
-        <w:instrText>tc \l2 "3.3 Test Documents</w:instrText>
-      </w:r>
-      <w:r>
-        <w:rPr>
-          <w:rStyle w:val="aaheader2"/>
-          <w:b/>
-          <w:i/>
-        </w:rPr>
-        <w:fldChar w:fldCharType="end"/>
-      </w:r>
-    </w:p>
-    <w:p>
-      <w:pPr>
-        <w:widowControl/>
-        <w:tabs>
-          <w:tab w:val="left" w:pos="-1440"/>
-          <w:tab w:val="left" w:pos="-720"/>
-          <w:tab w:val="left" w:pos="0"/>
-          <w:tab w:val="left" w:pos="705"/>
-          <w:tab w:val="left" w:pos="3628"/>
-        </w:tabs>
-        <w:spacing w:line="276" w:lineRule="auto"/>
-        <w:jc w:val="both"/>
-        <w:rPr>
-          <w:rFonts w:ascii="Times New Roman" w:hAnsi="Times New Roman"/>
-          <w:sz w:val="24"/>
-        </w:rPr>
-      </w:pPr>
-    </w:p>
-    <w:p>
-      <w:pPr>
-        <w:widowControl/>
-        <w:tabs>
-          <w:tab w:val="left" w:pos="-1440"/>
-          <w:tab w:val="left" w:pos="-720"/>
-          <w:tab w:val="left" w:pos="0"/>
-          <w:tab w:val="left" w:pos="705"/>
-          <w:tab w:val="left" w:pos="3628"/>
-        </w:tabs>
-        <w:spacing w:line="276" w:lineRule="auto"/>
-        <w:jc w:val="both"/>
-        <w:rPr>
-          <w:rFonts w:ascii="Times New Roman" w:hAnsi="Times New Roman"/>
-          <w:sz w:val="24"/>
-        </w:rPr>
-      </w:pPr>
-      <w:r>
-        <w:rPr>
-          <w:rFonts w:ascii="Times New Roman" w:hAnsi="Times New Roman"/>
-          <w:sz w:val="24"/>
-        </w:rPr>
-        <w:t>Bit će napravljen izvještaj s testiranja gdje će biti točno navedeni ulazni podaci i dobiveni rezultati.</w:t>
-      </w:r>
-      <w:r>
-        <w:rPr>
-          <w:rFonts w:ascii="Times New Roman" w:hAnsi="Times New Roman"/>
-          <w:sz w:val="24"/>
-        </w:rPr>
-        <w:t xml:space="preserve"> </w:t>
-      </w:r>
-    </w:p>
-    <w:p>
-      <w:pPr>
-        <w:widowControl/>
-        <w:tabs>
-          <w:tab w:val="left" w:pos="-1440"/>
-          <w:tab w:val="left" w:pos="-720"/>
-          <w:tab w:val="left" w:pos="0"/>
-          <w:tab w:val="left" w:pos="705"/>
-          <w:tab w:val="left" w:pos="3628"/>
-        </w:tabs>
-        <w:spacing w:line="276" w:lineRule="auto"/>
-        <w:jc w:val="both"/>
-        <w:rPr>
-          <w:rFonts w:ascii="Times New Roman" w:hAnsi="Times New Roman"/>
-          <w:sz w:val="24"/>
-        </w:rPr>
-      </w:pPr>
-    </w:p>
-    <w:p>
-      <w:pPr>
-        <w:pStyle w:val="A2"/>
-        <w:rPr>
-          <w:i/>
-          <w:sz w:val="24"/>
-        </w:rPr>
-      </w:pPr>
-      <w:bookmarkStart w:id="30" w:name="_Toc231730916"/>
-      <w:r>
-        <w:rPr>
-          <w:rStyle w:val="aaheader2"/>
-          <w:b/>
-        </w:rPr>
-        <w:t>3.4. Vrednovanje zahtjeva</w:t>
-      </w:r>
-      <w:bookmarkEnd w:id="30"/>
-      <w:r>
-        <w:rPr>
-          <w:rStyle w:val="aaheader2"/>
-          <w:b/>
-        </w:rPr>
-        <w:t xml:space="preserve"> </w:t>
-      </w:r>
-      <w:r>
-        <w:rPr>
-          <w:rStyle w:val="aaheader2"/>
-          <w:b/>
-          <w:i/>
-        </w:rPr>
-        <w:fldChar w:fldCharType="begin"/>
-      </w:r>
-      <w:r>
-        <w:rPr>
-          <w:rStyle w:val="aaheader2"/>
-          <w:b/>
-        </w:rPr>
-        <w:instrText>tc \l2 "3.4 Requirements Validation</w:instrText>
-      </w:r>
-      <w:r>
-        <w:rPr>
-          <w:rStyle w:val="aaheader2"/>
-          <w:b/>
-          <w:i/>
-        </w:rPr>
-        <w:fldChar w:fldCharType="end"/>
-      </w:r>
-    </w:p>
-    <w:p>
-      <w:pPr>
-        <w:widowControl/>
-        <w:tabs>
-          <w:tab w:val="left" w:pos="-1440"/>
-          <w:tab w:val="left" w:pos="-720"/>
-          <w:tab w:val="left" w:pos="0"/>
-          <w:tab w:val="left" w:pos="705"/>
-          <w:tab w:val="left" w:pos="3628"/>
-        </w:tabs>
-        <w:spacing w:line="276" w:lineRule="auto"/>
-        <w:jc w:val="both"/>
-        <w:rPr>
-          <w:rFonts w:ascii="Times New Roman" w:hAnsi="Times New Roman"/>
-          <w:sz w:val="24"/>
-        </w:rPr>
-      </w:pPr>
-    </w:p>
-    <w:p>
-      <w:pPr>
-        <w:widowControl/>
-        <w:tabs>
-          <w:tab w:val="left" w:pos="-1440"/>
-          <w:tab w:val="left" w:pos="-720"/>
-          <w:tab w:val="left" w:pos="0"/>
-          <w:tab w:val="left" w:pos="705"/>
-          <w:tab w:val="left" w:pos="3628"/>
-        </w:tabs>
-        <w:spacing w:line="276" w:lineRule="auto"/>
-        <w:jc w:val="both"/>
-        <w:rPr>
-          <w:rFonts w:ascii="Times New Roman" w:hAnsi="Times New Roman"/>
-          <w:sz w:val="24"/>
-        </w:rPr>
-      </w:pPr>
-      <w:r>
-        <w:rPr>
-          <w:rFonts w:ascii="Times New Roman" w:hAnsi="Times New Roman"/>
-          <w:sz w:val="24"/>
-        </w:rPr>
-        <w:t>Testiranjem bit će vrednovane funkcionalnosti sustava navedene</w:t>
-      </w:r>
-      <w:r>
-        <w:rPr>
-          <w:rFonts w:ascii="Times New Roman" w:hAnsi="Times New Roman"/>
-          <w:sz w:val="24"/>
-        </w:rPr>
-        <w:t xml:space="preserve"> u zahtjevima.</w:t>
-      </w:r>
-    </w:p>
-    <w:p>
-      <w:pPr>
-        <w:widowControl/>
-        <w:tabs>
-          <w:tab w:val="left" w:pos="-1440"/>
-          <w:tab w:val="left" w:pos="-720"/>
-          <w:tab w:val="left" w:pos="0"/>
-          <w:tab w:val="left" w:pos="705"/>
-          <w:tab w:val="left" w:pos="3628"/>
-        </w:tabs>
-        <w:spacing w:line="276" w:lineRule="auto"/>
-        <w:jc w:val="both"/>
-        <w:rPr>
-          <w:rFonts w:ascii="Times New Roman" w:hAnsi="Times New Roman"/>
-          <w:sz w:val="24"/>
-        </w:rPr>
-      </w:pPr>
-    </w:p>
-    <w:p>
-      <w:pPr>
-        <w:pStyle w:val="A2"/>
-        <w:rPr>
-          <w:i/>
-          <w:sz w:val="24"/>
-        </w:rPr>
-      </w:pPr>
-      <w:bookmarkStart w:id="31" w:name="_Toc231730917"/>
-      <w:r>
-        <w:rPr>
-          <w:rStyle w:val="aaheader2"/>
-          <w:b/>
         </w:rPr>
         <w:t>3.4. Obrasci kontrole</w:t>
       </w:r>
-      <w:bookmarkEnd w:id="31"/>
-      <w:r>
-        <w:rPr>
-          <w:rStyle w:val="aaheader2"/>
-          <w:b/>
-          <w:i/>
-        </w:rPr>
-        <w:fldChar w:fldCharType="begin"/>
-      </w:r>
-      <w:r>
-        <w:rPr>
-          <w:rStyle w:val="aaheader2"/>
-          <w:b/>
-        </w:rPr>
-        <w:instrText>tc \l2 "3.4 Control Procedures</w:instrText>
-      </w:r>
-      <w:r>
-        <w:rPr>
-          <w:rStyle w:val="aaheader2"/>
-          <w:b/>
-          <w:i/>
-        </w:rPr>
-        <w:fldChar w:fldCharType="end"/>
-      </w:r>
+      <w:bookmarkEnd w:id="32"/>
     </w:p>
     <w:p>
       <w:pPr>
@@ -7953,7 +7346,7 @@
         <w:adjustRightInd/>
         <w:spacing w:after="200" w:line="276" w:lineRule="auto"/>
       </w:pPr>
-      <w:bookmarkStart w:id="32" w:name="_Toc231730918"/>
+      <w:bookmarkStart w:id="33" w:name="_Toc231730918"/>
       <w:r>
         <w:rPr>
           <w:rStyle w:val="aaheader1"/>
@@ -7969,43 +7362,9 @@
           <w:szCs w:val="32"/>
         </w:rPr>
         <w:lastRenderedPageBreak/>
-        <w:t xml:space="preserve">4. Faze </w:t>
-      </w:r>
-      <w:proofErr w:type="spellStart"/>
-      <w:r>
-        <w:rPr>
-          <w:rStyle w:val="aaheader1"/>
-          <w:sz w:val="32"/>
-          <w:szCs w:val="32"/>
-        </w:rPr>
-        <w:t>testiranja</w:t>
-      </w:r>
-      <w:bookmarkEnd w:id="32"/>
-      <w:proofErr w:type="spellEnd"/>
-      <w:r>
-        <w:rPr>
-          <w:rStyle w:val="aaheader1"/>
-          <w:sz w:val="32"/>
-          <w:szCs w:val="32"/>
-        </w:rPr>
-        <w:fldChar w:fldCharType="begin"/>
-      </w:r>
-      <w:r>
-        <w:rPr>
-          <w:rStyle w:val="aaheader1"/>
-          <w:sz w:val="32"/>
-          <w:szCs w:val="32"/>
-        </w:rPr>
-        <w:instrText>tc \l1 "4. Test Phases</w:instrText>
-      </w:r>
-      <w:r>
-        <w:rPr>
-          <w:rStyle w:val="aaheader1"/>
-          <w:sz w:val="32"/>
-          <w:szCs w:val="32"/>
-        </w:rPr>
-        <w:fldChar w:fldCharType="end"/>
-      </w:r>
+        <w:t>4. Faze testiranja</w:t>
+      </w:r>
+      <w:bookmarkEnd w:id="33"/>
     </w:p>
     <w:p>
       <w:pPr>
@@ -8050,7 +7409,7 @@
           <w:sz w:val="24"/>
         </w:rPr>
       </w:pPr>
-      <w:bookmarkStart w:id="33" w:name="_Toc231730919"/>
+      <w:bookmarkStart w:id="34" w:name="_Toc231730919"/>
       <w:r>
         <w:rPr>
           <w:rStyle w:val="aaheader2"/>
@@ -8058,870 +7417,556 @@
         </w:rPr>
         <w:t>4.1. Definicija</w:t>
       </w:r>
-      <w:bookmarkEnd w:id="33"/>
+      <w:bookmarkEnd w:id="34"/>
+    </w:p>
+    <w:p>
+      <w:pPr>
+        <w:widowControl/>
+        <w:tabs>
+          <w:tab w:val="left" w:pos="-1440"/>
+          <w:tab w:val="left" w:pos="-720"/>
+          <w:tab w:val="left" w:pos="0"/>
+          <w:tab w:val="left" w:pos="705"/>
+          <w:tab w:val="left" w:pos="3628"/>
+        </w:tabs>
+        <w:spacing w:line="276" w:lineRule="auto"/>
+        <w:jc w:val="both"/>
+        <w:rPr>
+          <w:rFonts w:ascii="Times New Roman" w:hAnsi="Times New Roman"/>
+          <w:sz w:val="24"/>
+        </w:rPr>
+      </w:pPr>
+    </w:p>
+    <w:p>
+      <w:pPr>
+        <w:widowControl/>
+        <w:tabs>
+          <w:tab w:val="left" w:pos="-1440"/>
+          <w:tab w:val="left" w:pos="-720"/>
+          <w:tab w:val="left" w:pos="0"/>
+          <w:tab w:val="left" w:pos="705"/>
+          <w:tab w:val="left" w:pos="3628"/>
+        </w:tabs>
+        <w:spacing w:line="276" w:lineRule="auto"/>
+        <w:jc w:val="both"/>
+        <w:rPr>
+          <w:rFonts w:ascii="Times New Roman" w:hAnsi="Times New Roman"/>
+          <w:sz w:val="24"/>
+        </w:rPr>
+      </w:pPr>
+      <w:r>
+        <w:rPr>
+          <w:rFonts w:ascii="Times New Roman" w:hAnsi="Times New Roman"/>
+          <w:sz w:val="24"/>
+        </w:rPr>
+        <w:t>Testiranje će se provesti tako da će tester u aplikaciji ručno testirati njene funkcionalnosti. Tester će, tamo gdje je to moguće, pokušati prouzrokovati grešku. Tijekom testiranja bilježit će se rezultati</w:t>
+      </w:r>
+      <w:r>
+        <w:rPr>
+          <w:rFonts w:ascii="Times New Roman" w:hAnsi="Times New Roman"/>
+          <w:sz w:val="24"/>
+        </w:rPr>
+        <w:t>,</w:t>
+      </w:r>
+      <w:r>
+        <w:rPr>
+          <w:rFonts w:ascii="Times New Roman" w:hAnsi="Times New Roman"/>
+          <w:sz w:val="24"/>
+        </w:rPr>
+        <w:t xml:space="preserve"> odnosno za svaku testiranu funkcionalnost bit će zabilježeno je li došlo do kakvih grešaka ili ne.</w:t>
+      </w:r>
+    </w:p>
+    <w:p>
+      <w:pPr>
+        <w:widowControl/>
+        <w:tabs>
+          <w:tab w:val="left" w:pos="-1440"/>
+          <w:tab w:val="left" w:pos="-720"/>
+          <w:tab w:val="left" w:pos="0"/>
+          <w:tab w:val="left" w:pos="705"/>
+          <w:tab w:val="left" w:pos="3628"/>
+        </w:tabs>
+        <w:spacing w:line="276" w:lineRule="auto"/>
+        <w:jc w:val="both"/>
+        <w:rPr>
+          <w:rFonts w:ascii="Times New Roman" w:hAnsi="Times New Roman"/>
+          <w:sz w:val="24"/>
+        </w:rPr>
+      </w:pPr>
+    </w:p>
+    <w:p>
+      <w:pPr>
+        <w:pStyle w:val="A2"/>
+        <w:rPr>
+          <w:i/>
+          <w:sz w:val="24"/>
+        </w:rPr>
+      </w:pPr>
+      <w:bookmarkStart w:id="35" w:name="_Toc231730920"/>
       <w:r>
         <w:rPr>
           <w:rStyle w:val="aaheader2"/>
           <w:b/>
+        </w:rPr>
+        <w:t>4.2. Učesnici</w:t>
+      </w:r>
+      <w:bookmarkEnd w:id="35"/>
+    </w:p>
+    <w:p>
+      <w:pPr>
+        <w:widowControl/>
+        <w:tabs>
+          <w:tab w:val="left" w:pos="-1440"/>
+          <w:tab w:val="left" w:pos="-720"/>
+          <w:tab w:val="left" w:pos="0"/>
+          <w:tab w:val="left" w:pos="705"/>
+          <w:tab w:val="left" w:pos="3628"/>
+        </w:tabs>
+        <w:spacing w:line="276" w:lineRule="auto"/>
+        <w:jc w:val="both"/>
+        <w:rPr>
+          <w:rFonts w:ascii="Times New Roman" w:hAnsi="Times New Roman"/>
+          <w:sz w:val="24"/>
+        </w:rPr>
+      </w:pPr>
+    </w:p>
+    <w:p>
+      <w:pPr>
+        <w:widowControl/>
+        <w:tabs>
+          <w:tab w:val="left" w:pos="-1440"/>
+          <w:tab w:val="left" w:pos="-720"/>
+          <w:tab w:val="left" w:pos="0"/>
+          <w:tab w:val="left" w:pos="705"/>
+          <w:tab w:val="left" w:pos="3628"/>
+        </w:tabs>
+        <w:spacing w:line="276" w:lineRule="auto"/>
+        <w:jc w:val="both"/>
+        <w:rPr>
+          <w:rFonts w:ascii="Times New Roman" w:hAnsi="Times New Roman"/>
+          <w:sz w:val="24"/>
+        </w:rPr>
+      </w:pPr>
+      <w:r>
+        <w:rPr>
+          <w:rFonts w:ascii="Times New Roman" w:hAnsi="Times New Roman"/>
+          <w:sz w:val="24"/>
+        </w:rPr>
+        <w:t>Jedini učesnik u fazi testiranja je tester razvojnog tima AUS.</w:t>
+      </w:r>
+    </w:p>
+    <w:p>
+      <w:pPr>
+        <w:widowControl/>
+        <w:tabs>
+          <w:tab w:val="left" w:pos="-1440"/>
+          <w:tab w:val="left" w:pos="-720"/>
+          <w:tab w:val="left" w:pos="0"/>
+          <w:tab w:val="left" w:pos="705"/>
+          <w:tab w:val="left" w:pos="3628"/>
+        </w:tabs>
+        <w:spacing w:line="276" w:lineRule="auto"/>
+        <w:jc w:val="both"/>
+        <w:rPr>
+          <w:rFonts w:ascii="Times New Roman" w:hAnsi="Times New Roman"/>
+          <w:sz w:val="24"/>
+        </w:rPr>
+      </w:pPr>
+    </w:p>
+    <w:p>
+      <w:pPr>
+        <w:pStyle w:val="A2"/>
+        <w:rPr>
           <w:i/>
-        </w:rPr>
-        <w:fldChar w:fldCharType="begin"/>
-      </w:r>
+          <w:sz w:val="24"/>
+        </w:rPr>
+      </w:pPr>
+      <w:bookmarkStart w:id="36" w:name="_Toc231730921"/>
       <w:r>
         <w:rPr>
           <w:rStyle w:val="aaheader2"/>
           <w:b/>
         </w:rPr>
-        <w:instrText>tc \l2 "4.1 Definition</w:instrText>
-      </w:r>
+        <w:t>4.3. Izvori podataka</w:t>
+      </w:r>
+      <w:bookmarkEnd w:id="36"/>
+    </w:p>
+    <w:p>
+      <w:pPr>
+        <w:widowControl/>
+        <w:tabs>
+          <w:tab w:val="left" w:pos="-1440"/>
+          <w:tab w:val="left" w:pos="-720"/>
+          <w:tab w:val="left" w:pos="0"/>
+          <w:tab w:val="left" w:pos="705"/>
+          <w:tab w:val="left" w:pos="3628"/>
+        </w:tabs>
+        <w:spacing w:line="276" w:lineRule="auto"/>
+        <w:jc w:val="both"/>
+        <w:rPr>
+          <w:rFonts w:ascii="Times New Roman" w:hAnsi="Times New Roman"/>
+          <w:sz w:val="24"/>
+        </w:rPr>
+      </w:pPr>
+    </w:p>
+    <w:p>
+      <w:pPr>
+        <w:widowControl/>
+        <w:tabs>
+          <w:tab w:val="left" w:pos="-1440"/>
+          <w:tab w:val="left" w:pos="-720"/>
+          <w:tab w:val="left" w:pos="0"/>
+          <w:tab w:val="left" w:pos="705"/>
+          <w:tab w:val="left" w:pos="3628"/>
+        </w:tabs>
+        <w:spacing w:line="276" w:lineRule="auto"/>
+        <w:jc w:val="both"/>
+        <w:rPr>
+          <w:rFonts w:ascii="Times New Roman" w:hAnsi="Times New Roman"/>
+          <w:sz w:val="24"/>
+        </w:rPr>
+      </w:pPr>
+      <w:r>
+        <w:rPr>
+          <w:rFonts w:ascii="Times New Roman" w:hAnsi="Times New Roman"/>
+          <w:sz w:val="24"/>
+        </w:rPr>
+        <w:t>Prvobitni izvor podataka bez čega se ne može početi uređi</w:t>
+      </w:r>
+      <w:r>
+        <w:rPr>
+          <w:rFonts w:ascii="Times New Roman" w:hAnsi="Times New Roman"/>
+          <w:sz w:val="24"/>
+        </w:rPr>
+        <w:t>vati slika je sama slika koju je potrebno učitati. Nakon učitane slike ulazni podaci su gumb za odabir opcije „nazad“, gumbovi za odabir opcija „Gray scale“ i „Negativ“, gumbovi za rotiranje slike lijevo odnosno desno, klizači za podešavanje svjetline i kontrasta, podaci koji se unose u polja za unos teksta namijenjenih za podešavanje širine i visine slike, te gumb koji će promijeniti sliku na novo zadane dimenzije.</w:t>
+      </w:r>
+    </w:p>
+    <w:p>
+      <w:pPr>
+        <w:widowControl/>
+        <w:tabs>
+          <w:tab w:val="left" w:pos="-1440"/>
+          <w:tab w:val="left" w:pos="-720"/>
+          <w:tab w:val="left" w:pos="0"/>
+          <w:tab w:val="left" w:pos="705"/>
+          <w:tab w:val="left" w:pos="3628"/>
+        </w:tabs>
+        <w:spacing w:line="276" w:lineRule="auto"/>
+        <w:jc w:val="both"/>
+        <w:rPr>
+          <w:rFonts w:ascii="Times New Roman" w:hAnsi="Times New Roman"/>
+          <w:sz w:val="24"/>
+        </w:rPr>
+      </w:pPr>
+    </w:p>
+    <w:p>
+      <w:pPr>
+        <w:pStyle w:val="A2"/>
+        <w:rPr>
+          <w:i/>
+          <w:sz w:val="24"/>
+        </w:rPr>
+      </w:pPr>
+      <w:bookmarkStart w:id="37" w:name="_Toc231730922"/>
       <w:r>
         <w:rPr>
           <w:rStyle w:val="aaheader2"/>
           <w:b/>
+        </w:rPr>
+        <w:t>4.4. Ulazni i izlazni kriteriji</w:t>
+      </w:r>
+      <w:bookmarkEnd w:id="37"/>
+    </w:p>
+    <w:p>
+      <w:pPr>
+        <w:widowControl/>
+        <w:tabs>
+          <w:tab w:val="left" w:pos="-1440"/>
+          <w:tab w:val="left" w:pos="-720"/>
+          <w:tab w:val="left" w:pos="0"/>
+          <w:tab w:val="left" w:pos="705"/>
+          <w:tab w:val="left" w:pos="3628"/>
+        </w:tabs>
+        <w:spacing w:line="276" w:lineRule="auto"/>
+        <w:jc w:val="both"/>
+        <w:rPr>
+          <w:rFonts w:ascii="Times New Roman" w:hAnsi="Times New Roman"/>
+          <w:sz w:val="24"/>
+        </w:rPr>
+      </w:pPr>
+    </w:p>
+    <w:p>
+      <w:pPr>
+        <w:widowControl/>
+        <w:tabs>
+          <w:tab w:val="left" w:pos="-1440"/>
+          <w:tab w:val="left" w:pos="-720"/>
+          <w:tab w:val="left" w:pos="0"/>
+          <w:tab w:val="left" w:pos="705"/>
+          <w:tab w:val="left" w:pos="3628"/>
+        </w:tabs>
+        <w:spacing w:line="276" w:lineRule="auto"/>
+        <w:jc w:val="both"/>
+        <w:rPr>
+          <w:rFonts w:ascii="Times New Roman" w:hAnsi="Times New Roman"/>
+          <w:sz w:val="24"/>
+        </w:rPr>
+      </w:pPr>
+      <w:r>
+        <w:rPr>
+          <w:rFonts w:ascii="Times New Roman" w:hAnsi="Times New Roman"/>
+          <w:sz w:val="24"/>
+        </w:rPr>
+        <w:t>Nakon učitavanja slike očekuje se prikaz svih opcija koje će biti moguće primijeniti na sliku. Očekuju se razna ograničenja prilikom učitavanja slike (moguće je učitati samo jednu sliku, moguće je učitati samo datoteke koje imaju ekstenziju png, jpg, jpeg i bmp).</w:t>
+      </w:r>
+    </w:p>
+    <w:p>
+      <w:pPr>
+        <w:widowControl/>
+        <w:tabs>
+          <w:tab w:val="left" w:pos="-1440"/>
+          <w:tab w:val="left" w:pos="-720"/>
+          <w:tab w:val="left" w:pos="0"/>
+          <w:tab w:val="left" w:pos="705"/>
+          <w:tab w:val="left" w:pos="3628"/>
+        </w:tabs>
+        <w:spacing w:line="276" w:lineRule="auto"/>
+        <w:jc w:val="both"/>
+        <w:rPr>
+          <w:rFonts w:ascii="Times New Roman" w:hAnsi="Times New Roman"/>
+          <w:sz w:val="24"/>
+        </w:rPr>
+      </w:pPr>
+      <w:r>
+        <w:rPr>
+          <w:rFonts w:ascii="Times New Roman" w:hAnsi="Times New Roman"/>
+          <w:sz w:val="24"/>
+        </w:rPr>
+        <w:t>Nakon pritiska na gumbove „Gray scale“ i/ili „Negative“ očekuje se primjena navedenih efekata na učitanu sliku.</w:t>
+      </w:r>
+    </w:p>
+    <w:p>
+      <w:pPr>
+        <w:widowControl/>
+        <w:tabs>
+          <w:tab w:val="left" w:pos="-1440"/>
+          <w:tab w:val="left" w:pos="-720"/>
+          <w:tab w:val="left" w:pos="0"/>
+          <w:tab w:val="left" w:pos="705"/>
+          <w:tab w:val="left" w:pos="3628"/>
+        </w:tabs>
+        <w:spacing w:line="276" w:lineRule="auto"/>
+        <w:jc w:val="both"/>
+        <w:rPr>
+          <w:rFonts w:ascii="Times New Roman" w:hAnsi="Times New Roman"/>
+          <w:sz w:val="24"/>
+        </w:rPr>
+      </w:pPr>
+      <w:r>
+        <w:rPr>
+          <w:rFonts w:ascii="Times New Roman" w:hAnsi="Times New Roman"/>
+          <w:sz w:val="24"/>
+        </w:rPr>
+        <w:t>Nakon pritiska na tipke „Lijevo“ i/ili „Desno“ očekuje se rotiranje slike za 90° lijevo, odnosno desno.</w:t>
+      </w:r>
+    </w:p>
+    <w:p>
+      <w:pPr>
+        <w:widowControl/>
+        <w:tabs>
+          <w:tab w:val="left" w:pos="-1440"/>
+          <w:tab w:val="left" w:pos="-720"/>
+          <w:tab w:val="left" w:pos="0"/>
+          <w:tab w:val="left" w:pos="705"/>
+          <w:tab w:val="left" w:pos="3628"/>
+        </w:tabs>
+        <w:spacing w:line="276" w:lineRule="auto"/>
+        <w:jc w:val="both"/>
+        <w:rPr>
+          <w:rFonts w:ascii="Times New Roman" w:hAnsi="Times New Roman"/>
+          <w:sz w:val="24"/>
+        </w:rPr>
+      </w:pPr>
+      <w:r>
+        <w:rPr>
+          <w:rFonts w:ascii="Times New Roman" w:hAnsi="Times New Roman"/>
+          <w:sz w:val="24"/>
+        </w:rPr>
+        <w:t>Prilikom podešavanja pozicija klizača za svjetlinu i/ili kontrast očekuje se smanjivanje/povećavanje svjetline, odnosno kontrasta.</w:t>
+      </w:r>
+    </w:p>
+    <w:p>
+      <w:pPr>
+        <w:widowControl/>
+        <w:tabs>
+          <w:tab w:val="left" w:pos="-1440"/>
+          <w:tab w:val="left" w:pos="-720"/>
+          <w:tab w:val="left" w:pos="0"/>
+          <w:tab w:val="left" w:pos="705"/>
+          <w:tab w:val="left" w:pos="3628"/>
+        </w:tabs>
+        <w:spacing w:line="276" w:lineRule="auto"/>
+        <w:jc w:val="both"/>
+        <w:rPr>
+          <w:rFonts w:ascii="Times New Roman" w:hAnsi="Times New Roman"/>
+          <w:sz w:val="24"/>
+        </w:rPr>
+      </w:pPr>
+      <w:r>
+        <w:rPr>
+          <w:rFonts w:ascii="Times New Roman" w:hAnsi="Times New Roman"/>
+          <w:sz w:val="24"/>
+        </w:rPr>
+        <w:t>Nakon unosa vrijednosti u polja za upis teksta za novu širinu, te novu visinu slike, te pritiska na gumb „Promijeni“ očekuje se promjena veličine slike u skladu s unesenim vrijednostima.</w:t>
+      </w:r>
+    </w:p>
+    <w:p>
+      <w:pPr>
+        <w:widowControl/>
+        <w:tabs>
+          <w:tab w:val="left" w:pos="-1440"/>
+          <w:tab w:val="left" w:pos="-720"/>
+          <w:tab w:val="left" w:pos="0"/>
+          <w:tab w:val="left" w:pos="705"/>
+          <w:tab w:val="left" w:pos="3628"/>
+        </w:tabs>
+        <w:spacing w:line="276" w:lineRule="auto"/>
+        <w:jc w:val="both"/>
+        <w:rPr>
+          <w:rFonts w:ascii="Times New Roman" w:hAnsi="Times New Roman"/>
+          <w:sz w:val="24"/>
+        </w:rPr>
+      </w:pPr>
+      <w:r>
+        <w:rPr>
+          <w:rFonts w:ascii="Times New Roman" w:hAnsi="Times New Roman"/>
+          <w:sz w:val="24"/>
+        </w:rPr>
+        <w:t>Ukoliko se navedena očekivanja ispune, pojedina opcija će se smatrati uspješno implementiranom, te neuspješno implementiranom u suprotnom.</w:t>
+      </w:r>
+      <w:r>
+        <w:rPr>
+          <w:rFonts w:ascii="Times New Roman" w:hAnsi="Times New Roman"/>
+          <w:sz w:val="24"/>
+        </w:rPr>
+        <w:t xml:space="preserve"> </w:t>
+      </w:r>
+    </w:p>
+    <w:p>
+      <w:pPr>
+        <w:widowControl/>
+        <w:tabs>
+          <w:tab w:val="left" w:pos="-1440"/>
+          <w:tab w:val="left" w:pos="-720"/>
+          <w:tab w:val="left" w:pos="0"/>
+          <w:tab w:val="left" w:pos="705"/>
+          <w:tab w:val="left" w:pos="3628"/>
+        </w:tabs>
+        <w:spacing w:line="276" w:lineRule="auto"/>
+        <w:jc w:val="both"/>
+        <w:rPr>
+          <w:rFonts w:ascii="Times New Roman" w:hAnsi="Times New Roman"/>
+          <w:sz w:val="24"/>
+        </w:rPr>
+      </w:pPr>
+    </w:p>
+    <w:p>
+      <w:pPr>
+        <w:pStyle w:val="A2"/>
+        <w:rPr>
           <w:i/>
-        </w:rPr>
-        <w:fldChar w:fldCharType="end"/>
-      </w:r>
-    </w:p>
-    <w:p>
-      <w:pPr>
-        <w:widowControl/>
-        <w:tabs>
-          <w:tab w:val="left" w:pos="-1440"/>
-          <w:tab w:val="left" w:pos="-720"/>
-          <w:tab w:val="left" w:pos="0"/>
-          <w:tab w:val="left" w:pos="705"/>
-          <w:tab w:val="left" w:pos="3628"/>
-        </w:tabs>
-        <w:spacing w:line="276" w:lineRule="auto"/>
-        <w:jc w:val="both"/>
-        <w:rPr>
-          <w:rFonts w:ascii="Times New Roman" w:hAnsi="Times New Roman"/>
-          <w:sz w:val="24"/>
-        </w:rPr>
-      </w:pPr>
-    </w:p>
-    <w:p>
-      <w:pPr>
-        <w:widowControl/>
-        <w:tabs>
-          <w:tab w:val="left" w:pos="-1440"/>
-          <w:tab w:val="left" w:pos="-720"/>
-          <w:tab w:val="left" w:pos="0"/>
-          <w:tab w:val="left" w:pos="705"/>
-          <w:tab w:val="left" w:pos="3628"/>
-        </w:tabs>
-        <w:spacing w:line="276" w:lineRule="auto"/>
-        <w:jc w:val="both"/>
-        <w:rPr>
-          <w:rFonts w:ascii="Times New Roman" w:hAnsi="Times New Roman"/>
-          <w:sz w:val="24"/>
-        </w:rPr>
-      </w:pPr>
-      <w:r>
-        <w:rPr>
-          <w:rFonts w:ascii="Times New Roman" w:hAnsi="Times New Roman"/>
-          <w:sz w:val="24"/>
-        </w:rPr>
-        <w:t xml:space="preserve">Testiranje će se provesti tako da će </w:t>
-      </w:r>
-      <w:proofErr w:type="spellStart"/>
-      <w:r>
-        <w:rPr>
-          <w:rFonts w:ascii="Times New Roman" w:hAnsi="Times New Roman"/>
-          <w:sz w:val="24"/>
-        </w:rPr>
-        <w:t>tester</w:t>
-      </w:r>
-      <w:proofErr w:type="spellEnd"/>
-      <w:r>
-        <w:rPr>
-          <w:rFonts w:ascii="Times New Roman" w:hAnsi="Times New Roman"/>
-          <w:sz w:val="24"/>
-        </w:rPr>
-        <w:t xml:space="preserve"> u aplikaciji ručno testirati njene funkcionalnosti. </w:t>
-      </w:r>
-      <w:proofErr w:type="spellStart"/>
-      <w:r>
-        <w:rPr>
-          <w:rFonts w:ascii="Times New Roman" w:hAnsi="Times New Roman"/>
-          <w:sz w:val="24"/>
-        </w:rPr>
-        <w:t>Tester</w:t>
-      </w:r>
-      <w:proofErr w:type="spellEnd"/>
-      <w:r>
-        <w:rPr>
-          <w:rFonts w:ascii="Times New Roman" w:hAnsi="Times New Roman"/>
-          <w:sz w:val="24"/>
-        </w:rPr>
-        <w:t xml:space="preserve"> će, tamo gdje je to moguće, pokušati prouzrokovati grešku. Tijekom testiranja bilježit će se rezultati</w:t>
-      </w:r>
-      <w:r>
-        <w:rPr>
-          <w:rFonts w:ascii="Times New Roman" w:hAnsi="Times New Roman"/>
-          <w:sz w:val="24"/>
-        </w:rPr>
-        <w:t>,</w:t>
-      </w:r>
-      <w:r>
-        <w:rPr>
-          <w:rFonts w:ascii="Times New Roman" w:hAnsi="Times New Roman"/>
-          <w:sz w:val="24"/>
-        </w:rPr>
-        <w:t xml:space="preserve"> odnosno za svaku testiranu funkcionalnost bit će zabilježeno je li došlo do kakvih grešaka ili ne.</w:t>
-      </w:r>
-    </w:p>
-    <w:p>
-      <w:pPr>
-        <w:widowControl/>
-        <w:tabs>
-          <w:tab w:val="left" w:pos="-1440"/>
-          <w:tab w:val="left" w:pos="-720"/>
-          <w:tab w:val="left" w:pos="0"/>
-          <w:tab w:val="left" w:pos="705"/>
-          <w:tab w:val="left" w:pos="3628"/>
-        </w:tabs>
-        <w:spacing w:line="276" w:lineRule="auto"/>
-        <w:jc w:val="both"/>
-        <w:rPr>
-          <w:rFonts w:ascii="Times New Roman" w:hAnsi="Times New Roman"/>
-          <w:sz w:val="24"/>
-        </w:rPr>
-      </w:pPr>
-    </w:p>
-    <w:p>
-      <w:pPr>
-        <w:pStyle w:val="A2"/>
-        <w:rPr>
-          <w:i/>
-          <w:sz w:val="24"/>
-        </w:rPr>
-      </w:pPr>
-      <w:bookmarkStart w:id="34" w:name="_Toc231730920"/>
+          <w:sz w:val="24"/>
+        </w:rPr>
+      </w:pPr>
+      <w:bookmarkStart w:id="38" w:name="_Toc231730923"/>
       <w:r>
         <w:rPr>
           <w:rStyle w:val="aaheader2"/>
           <w:b/>
         </w:rPr>
-        <w:t>4.2. Učesnici</w:t>
-      </w:r>
-      <w:bookmarkEnd w:id="34"/>
+        <w:lastRenderedPageBreak/>
+        <w:t>4.5. Zahtjevi</w:t>
+      </w:r>
+      <w:bookmarkEnd w:id="38"/>
+    </w:p>
+    <w:p>
+      <w:pPr>
+        <w:widowControl/>
+        <w:tabs>
+          <w:tab w:val="left" w:pos="-1440"/>
+          <w:tab w:val="left" w:pos="-720"/>
+          <w:tab w:val="left" w:pos="0"/>
+          <w:tab w:val="left" w:pos="705"/>
+          <w:tab w:val="left" w:pos="3628"/>
+        </w:tabs>
+        <w:spacing w:line="276" w:lineRule="auto"/>
+        <w:jc w:val="both"/>
+        <w:rPr>
+          <w:rFonts w:ascii="Times New Roman" w:hAnsi="Times New Roman"/>
+          <w:sz w:val="24"/>
+        </w:rPr>
+      </w:pPr>
+    </w:p>
+    <w:p>
+      <w:pPr>
+        <w:widowControl/>
+        <w:tabs>
+          <w:tab w:val="left" w:pos="-1440"/>
+          <w:tab w:val="left" w:pos="-720"/>
+          <w:tab w:val="left" w:pos="0"/>
+          <w:tab w:val="left" w:pos="705"/>
+          <w:tab w:val="left" w:pos="3628"/>
+        </w:tabs>
+        <w:spacing w:line="276" w:lineRule="auto"/>
+        <w:jc w:val="both"/>
+        <w:rPr>
+          <w:rFonts w:ascii="Times New Roman" w:hAnsi="Times New Roman"/>
+          <w:sz w:val="24"/>
+        </w:rPr>
+      </w:pPr>
+      <w:r>
+        <w:rPr>
+          <w:rFonts w:ascii="Times New Roman" w:hAnsi="Times New Roman"/>
+          <w:sz w:val="24"/>
+        </w:rPr>
+        <w:t>Jedini zahtjev prilikom testiranja pojedinih funkcionalnosti je točnost.</w:t>
+      </w:r>
+    </w:p>
+    <w:p>
+      <w:pPr>
+        <w:widowControl/>
+        <w:tabs>
+          <w:tab w:val="left" w:pos="-1440"/>
+          <w:tab w:val="left" w:pos="-720"/>
+          <w:tab w:val="left" w:pos="0"/>
+          <w:tab w:val="left" w:pos="705"/>
+          <w:tab w:val="left" w:pos="3628"/>
+        </w:tabs>
+        <w:spacing w:line="276" w:lineRule="auto"/>
+        <w:jc w:val="both"/>
+        <w:rPr>
+          <w:rFonts w:ascii="Times New Roman" w:hAnsi="Times New Roman"/>
+          <w:sz w:val="24"/>
+        </w:rPr>
+      </w:pPr>
+    </w:p>
+    <w:p>
+      <w:pPr>
+        <w:pStyle w:val="A2"/>
+        <w:rPr>
+          <w:i/>
+          <w:sz w:val="24"/>
+        </w:rPr>
+      </w:pPr>
+      <w:bookmarkStart w:id="39" w:name="_Toc231730924"/>
       <w:r>
         <w:rPr>
           <w:rStyle w:val="aaheader2"/>
           <w:b/>
-          <w:i/>
-        </w:rPr>
-        <w:fldChar w:fldCharType="begin"/>
-      </w:r>
-      <w:r>
-        <w:rPr>
-          <w:rStyle w:val="aaheader2"/>
-          <w:b/>
-        </w:rPr>
-        <w:instrText>tc \l2 "4.2 Participants</w:instrText>
-      </w:r>
-      <w:r>
-        <w:rPr>
-          <w:rStyle w:val="aaheader2"/>
-          <w:b/>
-          <w:i/>
-        </w:rPr>
-        <w:fldChar w:fldCharType="end"/>
-      </w:r>
-    </w:p>
-    <w:p>
-      <w:pPr>
-        <w:widowControl/>
-        <w:tabs>
-          <w:tab w:val="left" w:pos="-1440"/>
-          <w:tab w:val="left" w:pos="-720"/>
-          <w:tab w:val="left" w:pos="0"/>
-          <w:tab w:val="left" w:pos="705"/>
-          <w:tab w:val="left" w:pos="3628"/>
-        </w:tabs>
-        <w:spacing w:line="276" w:lineRule="auto"/>
-        <w:jc w:val="both"/>
-        <w:rPr>
-          <w:rFonts w:ascii="Times New Roman" w:hAnsi="Times New Roman"/>
-          <w:sz w:val="24"/>
-        </w:rPr>
-      </w:pPr>
-    </w:p>
-    <w:p>
-      <w:pPr>
-        <w:widowControl/>
-        <w:tabs>
-          <w:tab w:val="left" w:pos="-1440"/>
-          <w:tab w:val="left" w:pos="-720"/>
-          <w:tab w:val="left" w:pos="0"/>
-          <w:tab w:val="left" w:pos="705"/>
-          <w:tab w:val="left" w:pos="3628"/>
-        </w:tabs>
-        <w:spacing w:line="276" w:lineRule="auto"/>
-        <w:jc w:val="both"/>
-        <w:rPr>
-          <w:rFonts w:ascii="Times New Roman" w:hAnsi="Times New Roman"/>
-          <w:sz w:val="24"/>
-        </w:rPr>
-      </w:pPr>
-      <w:r>
-        <w:rPr>
-          <w:rFonts w:ascii="Times New Roman" w:hAnsi="Times New Roman"/>
-          <w:sz w:val="24"/>
-        </w:rPr>
-        <w:t xml:space="preserve">Jedini učesnik u fazi testiranja je </w:t>
-      </w:r>
-      <w:proofErr w:type="spellStart"/>
-      <w:r>
-        <w:rPr>
-          <w:rFonts w:ascii="Times New Roman" w:hAnsi="Times New Roman"/>
-          <w:sz w:val="24"/>
-        </w:rPr>
-        <w:t>tester</w:t>
-      </w:r>
-      <w:proofErr w:type="spellEnd"/>
-      <w:r>
-        <w:rPr>
-          <w:rFonts w:ascii="Times New Roman" w:hAnsi="Times New Roman"/>
-          <w:sz w:val="24"/>
-        </w:rPr>
-        <w:t xml:space="preserve"> razvojnog tima AUS.</w:t>
-      </w:r>
-    </w:p>
-    <w:p>
-      <w:pPr>
-        <w:widowControl/>
-        <w:tabs>
-          <w:tab w:val="left" w:pos="-1440"/>
-          <w:tab w:val="left" w:pos="-720"/>
-          <w:tab w:val="left" w:pos="0"/>
-          <w:tab w:val="left" w:pos="705"/>
-          <w:tab w:val="left" w:pos="3628"/>
-        </w:tabs>
-        <w:spacing w:line="276" w:lineRule="auto"/>
-        <w:jc w:val="both"/>
-        <w:rPr>
-          <w:rFonts w:ascii="Times New Roman" w:hAnsi="Times New Roman"/>
-          <w:sz w:val="24"/>
-        </w:rPr>
-      </w:pPr>
-    </w:p>
-    <w:p>
-      <w:pPr>
-        <w:pStyle w:val="A2"/>
-        <w:rPr>
-          <w:i/>
-          <w:sz w:val="24"/>
-        </w:rPr>
-      </w:pPr>
-      <w:bookmarkStart w:id="35" w:name="_Toc231730921"/>
-      <w:r>
-        <w:rPr>
-          <w:rStyle w:val="aaheader2"/>
-          <w:b/>
-        </w:rPr>
-        <w:t>4.3. Izvori podataka</w:t>
-      </w:r>
-      <w:bookmarkEnd w:id="35"/>
-      <w:r>
-        <w:rPr>
-          <w:rStyle w:val="aaheader2"/>
-          <w:b/>
-          <w:i/>
-        </w:rPr>
-        <w:fldChar w:fldCharType="begin"/>
-      </w:r>
-      <w:r>
-        <w:rPr>
-          <w:rStyle w:val="aaheader2"/>
-          <w:b/>
-        </w:rPr>
-        <w:instrText>tc \l2 "4.3 Sources of Data</w:instrText>
-      </w:r>
-      <w:r>
-        <w:rPr>
-          <w:rStyle w:val="aaheader2"/>
-          <w:b/>
-          <w:i/>
-        </w:rPr>
-        <w:fldChar w:fldCharType="end"/>
-      </w:r>
-    </w:p>
-    <w:p>
-      <w:pPr>
-        <w:widowControl/>
-        <w:tabs>
-          <w:tab w:val="left" w:pos="-1440"/>
-          <w:tab w:val="left" w:pos="-720"/>
-          <w:tab w:val="left" w:pos="0"/>
-          <w:tab w:val="left" w:pos="705"/>
-          <w:tab w:val="left" w:pos="3628"/>
-        </w:tabs>
-        <w:spacing w:line="276" w:lineRule="auto"/>
-        <w:jc w:val="both"/>
-        <w:rPr>
-          <w:rFonts w:ascii="Times New Roman" w:hAnsi="Times New Roman"/>
-          <w:sz w:val="24"/>
-        </w:rPr>
-      </w:pPr>
-    </w:p>
-    <w:p>
-      <w:pPr>
-        <w:widowControl/>
-        <w:tabs>
-          <w:tab w:val="left" w:pos="-1440"/>
-          <w:tab w:val="left" w:pos="-720"/>
-          <w:tab w:val="left" w:pos="0"/>
-          <w:tab w:val="left" w:pos="705"/>
-          <w:tab w:val="left" w:pos="3628"/>
-        </w:tabs>
-        <w:spacing w:line="276" w:lineRule="auto"/>
-        <w:jc w:val="both"/>
-        <w:rPr>
-          <w:rFonts w:ascii="Times New Roman" w:hAnsi="Times New Roman"/>
-          <w:sz w:val="24"/>
-        </w:rPr>
-      </w:pPr>
-      <w:r>
-        <w:rPr>
-          <w:rFonts w:ascii="Times New Roman" w:hAnsi="Times New Roman"/>
-          <w:sz w:val="24"/>
-        </w:rPr>
-        <w:t>Prvobitni izvor podataka bez čega se ne može početi uređi</w:t>
-      </w:r>
-      <w:r>
-        <w:rPr>
-          <w:rFonts w:ascii="Times New Roman" w:hAnsi="Times New Roman"/>
-          <w:sz w:val="24"/>
-        </w:rPr>
-        <w:t>vati slika je sama slika koju je potrebno učitati. Nakon učitane slike ulazni podaci su gumb za odabir opcije „nazad“, gumbovi za odabir opcija „</w:t>
-      </w:r>
-      <w:proofErr w:type="spellStart"/>
-      <w:r>
-        <w:rPr>
-          <w:rFonts w:ascii="Times New Roman" w:hAnsi="Times New Roman"/>
-          <w:sz w:val="24"/>
-        </w:rPr>
-        <w:t>Gray</w:t>
-      </w:r>
-      <w:proofErr w:type="spellEnd"/>
-      <w:r>
-        <w:rPr>
-          <w:rFonts w:ascii="Times New Roman" w:hAnsi="Times New Roman"/>
-          <w:sz w:val="24"/>
-        </w:rPr>
-        <w:t xml:space="preserve"> </w:t>
-      </w:r>
-      <w:proofErr w:type="spellStart"/>
-      <w:r>
-        <w:rPr>
-          <w:rFonts w:ascii="Times New Roman" w:hAnsi="Times New Roman"/>
-          <w:sz w:val="24"/>
-        </w:rPr>
-        <w:t>scale</w:t>
-      </w:r>
-      <w:proofErr w:type="spellEnd"/>
-      <w:r>
-        <w:rPr>
-          <w:rFonts w:ascii="Times New Roman" w:hAnsi="Times New Roman"/>
-          <w:sz w:val="24"/>
-        </w:rPr>
-        <w:t>“ i „Negativ“, gumbovi za rotiranje slike lijevo odnosno desno, klizači za podešavanje svjetline i kontrasta, podaci koji se unose u polja za unos teksta namijenjenih za podešavanje širine i visine slike, te gumb koji će promijeniti sliku na novo zadane dimenzije.</w:t>
-      </w:r>
-    </w:p>
-    <w:p>
-      <w:pPr>
-        <w:widowControl/>
-        <w:tabs>
-          <w:tab w:val="left" w:pos="-1440"/>
-          <w:tab w:val="left" w:pos="-720"/>
-          <w:tab w:val="left" w:pos="0"/>
-          <w:tab w:val="left" w:pos="705"/>
-          <w:tab w:val="left" w:pos="3628"/>
-        </w:tabs>
-        <w:spacing w:line="276" w:lineRule="auto"/>
-        <w:jc w:val="both"/>
-        <w:rPr>
-          <w:rFonts w:ascii="Times New Roman" w:hAnsi="Times New Roman"/>
-          <w:sz w:val="24"/>
-        </w:rPr>
-      </w:pPr>
-    </w:p>
-    <w:p>
-      <w:pPr>
-        <w:pStyle w:val="A2"/>
-        <w:rPr>
-          <w:i/>
-          <w:sz w:val="24"/>
-        </w:rPr>
-      </w:pPr>
-      <w:bookmarkStart w:id="36" w:name="_Toc231730922"/>
-      <w:r>
-        <w:rPr>
-          <w:rStyle w:val="aaheader2"/>
-          <w:b/>
-        </w:rPr>
-        <w:t>4.4. Ulazni i izlazni kriteriji</w:t>
-      </w:r>
-      <w:bookmarkEnd w:id="36"/>
-      <w:r>
-        <w:rPr>
-          <w:rStyle w:val="aaheader2"/>
-          <w:b/>
-          <w:i/>
-        </w:rPr>
-        <w:fldChar w:fldCharType="begin"/>
-      </w:r>
-      <w:r>
-        <w:rPr>
-          <w:rStyle w:val="aaheader2"/>
-          <w:b/>
-        </w:rPr>
-        <w:instrText>tc \l2 "4.4 Entrance and Exit Criteria</w:instrText>
-      </w:r>
-      <w:r>
-        <w:rPr>
-          <w:rStyle w:val="aaheader2"/>
-          <w:b/>
-          <w:i/>
-        </w:rPr>
-        <w:fldChar w:fldCharType="end"/>
-      </w:r>
-    </w:p>
-    <w:p>
-      <w:pPr>
-        <w:widowControl/>
-        <w:tabs>
-          <w:tab w:val="left" w:pos="-1440"/>
-          <w:tab w:val="left" w:pos="-720"/>
-          <w:tab w:val="left" w:pos="0"/>
-          <w:tab w:val="left" w:pos="705"/>
-          <w:tab w:val="left" w:pos="3628"/>
-        </w:tabs>
-        <w:spacing w:line="276" w:lineRule="auto"/>
-        <w:jc w:val="both"/>
-        <w:rPr>
-          <w:rFonts w:ascii="Times New Roman" w:hAnsi="Times New Roman"/>
-          <w:sz w:val="24"/>
-        </w:rPr>
-      </w:pPr>
-    </w:p>
-    <w:p>
-      <w:pPr>
-        <w:widowControl/>
-        <w:tabs>
-          <w:tab w:val="left" w:pos="-1440"/>
-          <w:tab w:val="left" w:pos="-720"/>
-          <w:tab w:val="left" w:pos="0"/>
-          <w:tab w:val="left" w:pos="705"/>
-          <w:tab w:val="left" w:pos="3628"/>
-        </w:tabs>
-        <w:spacing w:line="276" w:lineRule="auto"/>
-        <w:jc w:val="both"/>
-        <w:rPr>
-          <w:rFonts w:ascii="Times New Roman" w:hAnsi="Times New Roman"/>
-          <w:sz w:val="24"/>
-        </w:rPr>
-      </w:pPr>
-      <w:r>
-        <w:rPr>
-          <w:rFonts w:ascii="Times New Roman" w:hAnsi="Times New Roman"/>
-          <w:sz w:val="24"/>
-        </w:rPr>
-        <w:t xml:space="preserve">Nakon učitavanja slike očekuje se prikaz svih opcija koje će biti moguće primijeniti na sliku. Očekuju se razna ograničenja prilikom učitavanja slike (moguće je učitati samo jednu sliku, moguće je učitati samo datoteke koje imaju ekstenziju </w:t>
-      </w:r>
-      <w:proofErr w:type="spellStart"/>
-      <w:r>
-        <w:rPr>
-          <w:rFonts w:ascii="Times New Roman" w:hAnsi="Times New Roman"/>
-          <w:sz w:val="24"/>
-        </w:rPr>
-        <w:t>png</w:t>
-      </w:r>
-      <w:proofErr w:type="spellEnd"/>
-      <w:r>
-        <w:rPr>
-          <w:rFonts w:ascii="Times New Roman" w:hAnsi="Times New Roman"/>
-          <w:sz w:val="24"/>
-        </w:rPr>
-        <w:t xml:space="preserve">, </w:t>
-      </w:r>
-      <w:proofErr w:type="spellStart"/>
-      <w:r>
-        <w:rPr>
-          <w:rFonts w:ascii="Times New Roman" w:hAnsi="Times New Roman"/>
-          <w:sz w:val="24"/>
-        </w:rPr>
-        <w:t>jpg</w:t>
-      </w:r>
-      <w:proofErr w:type="spellEnd"/>
-      <w:r>
-        <w:rPr>
-          <w:rFonts w:ascii="Times New Roman" w:hAnsi="Times New Roman"/>
-          <w:sz w:val="24"/>
-        </w:rPr>
-        <w:t xml:space="preserve">, </w:t>
-      </w:r>
-      <w:proofErr w:type="spellStart"/>
-      <w:r>
-        <w:rPr>
-          <w:rFonts w:ascii="Times New Roman" w:hAnsi="Times New Roman"/>
-          <w:sz w:val="24"/>
-        </w:rPr>
-        <w:t>jpeg</w:t>
-      </w:r>
-      <w:proofErr w:type="spellEnd"/>
-      <w:r>
-        <w:rPr>
-          <w:rFonts w:ascii="Times New Roman" w:hAnsi="Times New Roman"/>
-          <w:sz w:val="24"/>
-        </w:rPr>
-        <w:t xml:space="preserve"> i </w:t>
-      </w:r>
-      <w:proofErr w:type="spellStart"/>
-      <w:r>
-        <w:rPr>
-          <w:rFonts w:ascii="Times New Roman" w:hAnsi="Times New Roman"/>
-          <w:sz w:val="24"/>
-        </w:rPr>
-        <w:t>bmp</w:t>
-      </w:r>
-      <w:proofErr w:type="spellEnd"/>
-      <w:r>
-        <w:rPr>
-          <w:rFonts w:ascii="Times New Roman" w:hAnsi="Times New Roman"/>
-          <w:sz w:val="24"/>
-        </w:rPr>
-        <w:t>).</w:t>
-      </w:r>
-    </w:p>
-    <w:p>
-      <w:pPr>
-        <w:widowControl/>
-        <w:tabs>
-          <w:tab w:val="left" w:pos="-1440"/>
-          <w:tab w:val="left" w:pos="-720"/>
-          <w:tab w:val="left" w:pos="0"/>
-          <w:tab w:val="left" w:pos="705"/>
-          <w:tab w:val="left" w:pos="3628"/>
-        </w:tabs>
-        <w:spacing w:line="276" w:lineRule="auto"/>
-        <w:jc w:val="both"/>
-        <w:rPr>
-          <w:rFonts w:ascii="Times New Roman" w:hAnsi="Times New Roman"/>
-          <w:sz w:val="24"/>
-        </w:rPr>
-      </w:pPr>
-      <w:r>
-        <w:rPr>
-          <w:rFonts w:ascii="Times New Roman" w:hAnsi="Times New Roman"/>
-          <w:sz w:val="24"/>
-        </w:rPr>
-        <w:t>Nakon pritiska na gumbove „</w:t>
-      </w:r>
-      <w:proofErr w:type="spellStart"/>
-      <w:r>
-        <w:rPr>
-          <w:rFonts w:ascii="Times New Roman" w:hAnsi="Times New Roman"/>
-          <w:sz w:val="24"/>
-        </w:rPr>
-        <w:t>Gray</w:t>
-      </w:r>
-      <w:proofErr w:type="spellEnd"/>
-      <w:r>
-        <w:rPr>
-          <w:rFonts w:ascii="Times New Roman" w:hAnsi="Times New Roman"/>
-          <w:sz w:val="24"/>
-        </w:rPr>
-        <w:t xml:space="preserve"> </w:t>
-      </w:r>
-      <w:proofErr w:type="spellStart"/>
-      <w:r>
-        <w:rPr>
-          <w:rFonts w:ascii="Times New Roman" w:hAnsi="Times New Roman"/>
-          <w:sz w:val="24"/>
-        </w:rPr>
-        <w:t>scale</w:t>
-      </w:r>
-      <w:proofErr w:type="spellEnd"/>
-      <w:r>
-        <w:rPr>
-          <w:rFonts w:ascii="Times New Roman" w:hAnsi="Times New Roman"/>
-          <w:sz w:val="24"/>
-        </w:rPr>
-        <w:t>“ i/ili „Negative“ očekuje se primjena navedenih efekata na učitanu sliku.</w:t>
-      </w:r>
-    </w:p>
-    <w:p>
-      <w:pPr>
-        <w:widowControl/>
-        <w:tabs>
-          <w:tab w:val="left" w:pos="-1440"/>
-          <w:tab w:val="left" w:pos="-720"/>
-          <w:tab w:val="left" w:pos="0"/>
-          <w:tab w:val="left" w:pos="705"/>
-          <w:tab w:val="left" w:pos="3628"/>
-        </w:tabs>
-        <w:spacing w:line="276" w:lineRule="auto"/>
-        <w:jc w:val="both"/>
-        <w:rPr>
-          <w:rFonts w:ascii="Times New Roman" w:hAnsi="Times New Roman"/>
-          <w:sz w:val="24"/>
-        </w:rPr>
-      </w:pPr>
-      <w:r>
-        <w:rPr>
-          <w:rFonts w:ascii="Times New Roman" w:hAnsi="Times New Roman"/>
-          <w:sz w:val="24"/>
-        </w:rPr>
-        <w:t>Nakon pritiska na tipke „Lijevo“ i/ili „Desno“ očekuje se rotiranje slike za 90° lijevo, odnosno desno.</w:t>
-      </w:r>
-    </w:p>
-    <w:p>
-      <w:pPr>
-        <w:widowControl/>
-        <w:tabs>
-          <w:tab w:val="left" w:pos="-1440"/>
-          <w:tab w:val="left" w:pos="-720"/>
-          <w:tab w:val="left" w:pos="0"/>
-          <w:tab w:val="left" w:pos="705"/>
-          <w:tab w:val="left" w:pos="3628"/>
-        </w:tabs>
-        <w:spacing w:line="276" w:lineRule="auto"/>
-        <w:jc w:val="both"/>
-        <w:rPr>
-          <w:rFonts w:ascii="Times New Roman" w:hAnsi="Times New Roman"/>
-          <w:sz w:val="24"/>
-        </w:rPr>
-      </w:pPr>
-      <w:r>
-        <w:rPr>
-          <w:rFonts w:ascii="Times New Roman" w:hAnsi="Times New Roman"/>
-          <w:sz w:val="24"/>
-        </w:rPr>
-        <w:t>Prilikom podešavanja pozicija klizača za svjetlinu i/ili kontrast očekuje se smanjivanje/povećavanje svjetline, odnosno kontrasta.</w:t>
-      </w:r>
-    </w:p>
-    <w:p>
-      <w:pPr>
-        <w:widowControl/>
-        <w:tabs>
-          <w:tab w:val="left" w:pos="-1440"/>
-          <w:tab w:val="left" w:pos="-720"/>
-          <w:tab w:val="left" w:pos="0"/>
-          <w:tab w:val="left" w:pos="705"/>
-          <w:tab w:val="left" w:pos="3628"/>
-        </w:tabs>
-        <w:spacing w:line="276" w:lineRule="auto"/>
-        <w:jc w:val="both"/>
-        <w:rPr>
-          <w:rFonts w:ascii="Times New Roman" w:hAnsi="Times New Roman"/>
-          <w:sz w:val="24"/>
-        </w:rPr>
-      </w:pPr>
-      <w:r>
-        <w:rPr>
-          <w:rFonts w:ascii="Times New Roman" w:hAnsi="Times New Roman"/>
-          <w:sz w:val="24"/>
-        </w:rPr>
-        <w:t>Nakon unosa vrijednosti u polja za upis teksta za novu širinu, te novu visinu slike, te pritiska na gumb „Promijeni“ očekuje se promjena veličine slike u skladu s unesenim vrijednostima.</w:t>
-      </w:r>
-    </w:p>
-    <w:p>
-      <w:pPr>
-        <w:widowControl/>
-        <w:tabs>
-          <w:tab w:val="left" w:pos="-1440"/>
-          <w:tab w:val="left" w:pos="-720"/>
-          <w:tab w:val="left" w:pos="0"/>
-          <w:tab w:val="left" w:pos="705"/>
-          <w:tab w:val="left" w:pos="3628"/>
-        </w:tabs>
-        <w:spacing w:line="276" w:lineRule="auto"/>
-        <w:jc w:val="both"/>
-        <w:rPr>
-          <w:rFonts w:ascii="Times New Roman" w:hAnsi="Times New Roman"/>
-          <w:sz w:val="24"/>
-        </w:rPr>
-      </w:pPr>
-      <w:r>
-        <w:rPr>
-          <w:rFonts w:ascii="Times New Roman" w:hAnsi="Times New Roman"/>
-          <w:sz w:val="24"/>
-        </w:rPr>
-        <w:t>Ukoliko se navedena očekivanja ispune, pojedina opcija će se smatrati uspješno implementiranom, te neuspješno implementiranom u suprotnom.</w:t>
-      </w:r>
-      <w:r>
-        <w:rPr>
-          <w:rFonts w:ascii="Times New Roman" w:hAnsi="Times New Roman"/>
-          <w:sz w:val="24"/>
-        </w:rPr>
-        <w:t xml:space="preserve"> </w:t>
-      </w:r>
-    </w:p>
-    <w:p>
-      <w:pPr>
-        <w:widowControl/>
-        <w:tabs>
-          <w:tab w:val="left" w:pos="-1440"/>
-          <w:tab w:val="left" w:pos="-720"/>
-          <w:tab w:val="left" w:pos="0"/>
-          <w:tab w:val="left" w:pos="705"/>
-          <w:tab w:val="left" w:pos="3628"/>
-        </w:tabs>
-        <w:spacing w:line="276" w:lineRule="auto"/>
-        <w:jc w:val="both"/>
-        <w:rPr>
-          <w:rFonts w:ascii="Times New Roman" w:hAnsi="Times New Roman"/>
-          <w:sz w:val="24"/>
-        </w:rPr>
-      </w:pPr>
-    </w:p>
-    <w:p>
-      <w:pPr>
-        <w:pStyle w:val="A2"/>
-        <w:rPr>
-          <w:i/>
-          <w:sz w:val="24"/>
-        </w:rPr>
-      </w:pPr>
-      <w:bookmarkStart w:id="37" w:name="_Toc231730923"/>
-      <w:r>
-        <w:rPr>
-          <w:rStyle w:val="aaheader2"/>
-          <w:b/>
-        </w:rPr>
-        <w:lastRenderedPageBreak/>
-        <w:t>4.5. Zahtjevi</w:t>
-      </w:r>
-      <w:bookmarkEnd w:id="37"/>
-      <w:r>
-        <w:rPr>
-          <w:rStyle w:val="aaheader2"/>
-          <w:b/>
-          <w:i/>
-        </w:rPr>
-        <w:fldChar w:fldCharType="begin"/>
-      </w:r>
-      <w:r>
-        <w:rPr>
-          <w:rStyle w:val="aaheader2"/>
-          <w:b/>
-        </w:rPr>
-        <w:instrText>tc \l2 "4.5 Requirements</w:instrText>
-      </w:r>
-      <w:r>
-        <w:rPr>
-          <w:rStyle w:val="aaheader2"/>
-          <w:b/>
-          <w:i/>
-        </w:rPr>
-        <w:fldChar w:fldCharType="end"/>
-      </w:r>
-    </w:p>
-    <w:p>
-      <w:pPr>
-        <w:widowControl/>
-        <w:tabs>
-          <w:tab w:val="left" w:pos="-1440"/>
-          <w:tab w:val="left" w:pos="-720"/>
-          <w:tab w:val="left" w:pos="0"/>
-          <w:tab w:val="left" w:pos="705"/>
-          <w:tab w:val="left" w:pos="3628"/>
-        </w:tabs>
-        <w:spacing w:line="276" w:lineRule="auto"/>
-        <w:jc w:val="both"/>
-        <w:rPr>
-          <w:rFonts w:ascii="Times New Roman" w:hAnsi="Times New Roman"/>
-          <w:sz w:val="24"/>
-        </w:rPr>
-      </w:pPr>
-    </w:p>
-    <w:p>
-      <w:pPr>
-        <w:widowControl/>
-        <w:tabs>
-          <w:tab w:val="left" w:pos="-1440"/>
-          <w:tab w:val="left" w:pos="-720"/>
-          <w:tab w:val="left" w:pos="0"/>
-          <w:tab w:val="left" w:pos="705"/>
-          <w:tab w:val="left" w:pos="3628"/>
-        </w:tabs>
-        <w:spacing w:line="276" w:lineRule="auto"/>
-        <w:jc w:val="both"/>
-        <w:rPr>
-          <w:rFonts w:ascii="Times New Roman" w:hAnsi="Times New Roman"/>
-          <w:sz w:val="24"/>
-        </w:rPr>
-      </w:pPr>
-      <w:r>
-        <w:rPr>
-          <w:rFonts w:ascii="Times New Roman" w:hAnsi="Times New Roman"/>
-          <w:sz w:val="24"/>
-        </w:rPr>
-        <w:t>Jedini zahtjev prilikom testiranja pojedinih funkcionalnosti je točnost.</w:t>
-      </w:r>
-    </w:p>
-    <w:p>
-      <w:pPr>
-        <w:widowControl/>
-        <w:tabs>
-          <w:tab w:val="left" w:pos="-1440"/>
-          <w:tab w:val="left" w:pos="-720"/>
-          <w:tab w:val="left" w:pos="0"/>
-          <w:tab w:val="left" w:pos="705"/>
-          <w:tab w:val="left" w:pos="3628"/>
-        </w:tabs>
-        <w:spacing w:line="276" w:lineRule="auto"/>
-        <w:jc w:val="both"/>
-        <w:rPr>
-          <w:rFonts w:ascii="Times New Roman" w:hAnsi="Times New Roman"/>
-          <w:sz w:val="24"/>
-        </w:rPr>
-      </w:pPr>
-    </w:p>
-    <w:p>
-      <w:pPr>
-        <w:pStyle w:val="A2"/>
-        <w:rPr>
-          <w:i/>
-          <w:sz w:val="24"/>
-        </w:rPr>
-      </w:pPr>
-      <w:bookmarkStart w:id="38" w:name="_Toc231730924"/>
-      <w:r>
-        <w:rPr>
-          <w:rStyle w:val="aaheader2"/>
-          <w:b/>
         </w:rPr>
         <w:t>4.6. Rezultati rada</w:t>
       </w:r>
-      <w:bookmarkEnd w:id="38"/>
-      <w:r>
-        <w:rPr>
-          <w:rStyle w:val="aaheader2"/>
-          <w:b/>
-          <w:i/>
-        </w:rPr>
-        <w:fldChar w:fldCharType="begin"/>
-      </w:r>
-      <w:r>
-        <w:rPr>
-          <w:rStyle w:val="aaheader2"/>
-          <w:b/>
-        </w:rPr>
-        <w:instrText>tc \l2 "4.6 Work Products</w:instrText>
-      </w:r>
-      <w:r>
-        <w:rPr>
-          <w:rStyle w:val="aaheader2"/>
-          <w:b/>
-          <w:i/>
-        </w:rPr>
-        <w:fldChar w:fldCharType="end"/>
-      </w:r>
+      <w:bookmarkEnd w:id="39"/>
     </w:p>
     <w:p>
       <w:pPr>
@@ -9063,9 +8108,7 @@
           <w:lang w:val="en-GB"/>
         </w:rPr>
       </w:pPr>
-      <w:bookmarkStart w:id="39" w:name="_Toc231730925"/>
-      <w:bookmarkStart w:id="40" w:name="_GoBack"/>
-      <w:bookmarkEnd w:id="40"/>
+      <w:bookmarkStart w:id="40" w:name="_Toc231730925"/>
       <w:r>
         <w:rPr>
           <w:rStyle w:val="aaheader1"/>
@@ -9086,79 +8129,9 @@
           <w:szCs w:val="32"/>
         </w:rPr>
         <w:lastRenderedPageBreak/>
-        <w:t xml:space="preserve">5. </w:t>
-      </w:r>
-      <w:proofErr w:type="spellStart"/>
-      <w:r>
-        <w:rPr>
-          <w:rStyle w:val="aaheader1"/>
-          <w:sz w:val="32"/>
-          <w:szCs w:val="32"/>
-        </w:rPr>
-        <w:t>Okruženje</w:t>
-      </w:r>
-      <w:proofErr w:type="spellEnd"/>
-      <w:r>
-        <w:rPr>
-          <w:rStyle w:val="aaheader1"/>
-          <w:sz w:val="32"/>
-          <w:szCs w:val="32"/>
-        </w:rPr>
-        <w:t xml:space="preserve"> </w:t>
-      </w:r>
-      <w:proofErr w:type="spellStart"/>
-      <w:r>
-        <w:rPr>
-          <w:rStyle w:val="aaheader1"/>
-          <w:sz w:val="32"/>
-          <w:szCs w:val="32"/>
-        </w:rPr>
-        <w:t>za</w:t>
-      </w:r>
-      <w:proofErr w:type="spellEnd"/>
-      <w:r>
-        <w:rPr>
-          <w:rStyle w:val="aaheader1"/>
-          <w:sz w:val="32"/>
-          <w:szCs w:val="32"/>
-        </w:rPr>
-        <w:t xml:space="preserve"> </w:t>
-      </w:r>
-      <w:proofErr w:type="spellStart"/>
-      <w:r>
-        <w:rPr>
-          <w:rStyle w:val="aaheader1"/>
-          <w:sz w:val="32"/>
-          <w:szCs w:val="32"/>
-        </w:rPr>
-        <w:t>testiranje</w:t>
-      </w:r>
-      <w:bookmarkEnd w:id="39"/>
-      <w:proofErr w:type="spellEnd"/>
-      <w:r>
-        <w:rPr>
-          <w:rStyle w:val="aaheader1"/>
-          <w:sz w:val="32"/>
-          <w:szCs w:val="32"/>
-        </w:rPr>
-        <w:fldChar w:fldCharType="begin"/>
-      </w:r>
-      <w:r>
-        <w:rPr>
-          <w:rStyle w:val="aaheader1"/>
-          <w:sz w:val="32"/>
-          <w:szCs w:val="32"/>
-        </w:rPr>
-        <w:instrText>tc \l1 "5. Test Environment</w:instrText>
-      </w:r>
-      <w:r>
-        <w:rPr>
-          <w:rStyle w:val="aaheader1"/>
-          <w:sz w:val="32"/>
-          <w:szCs w:val="32"/>
-        </w:rPr>
-        <w:fldChar w:fldCharType="end"/>
-      </w:r>
+        <w:t>5. Okruženje za testiranje</w:t>
+      </w:r>
+      <w:bookmarkEnd w:id="40"/>
     </w:p>
     <w:p>
       <w:pPr>
@@ -9212,181 +8185,126 @@
         <w:t>5.1. Hardver</w:t>
       </w:r>
       <w:bookmarkEnd w:id="41"/>
+    </w:p>
+    <w:p>
+      <w:pPr>
+        <w:widowControl/>
+        <w:tabs>
+          <w:tab w:val="left" w:pos="-1440"/>
+          <w:tab w:val="left" w:pos="-720"/>
+          <w:tab w:val="left" w:pos="0"/>
+          <w:tab w:val="left" w:pos="705"/>
+          <w:tab w:val="left" w:pos="3628"/>
+        </w:tabs>
+        <w:spacing w:line="276" w:lineRule="auto"/>
+        <w:ind w:firstLine="720"/>
+        <w:jc w:val="both"/>
+        <w:rPr>
+          <w:rFonts w:ascii="Times New Roman" w:hAnsi="Times New Roman"/>
+          <w:sz w:val="24"/>
+        </w:rPr>
+      </w:pPr>
+    </w:p>
+    <w:p>
+      <w:pPr>
+        <w:pStyle w:val="TextTimes"/>
+        <w:spacing w:line="276" w:lineRule="auto"/>
+        <w:rPr>
+          <w:color w:val="auto"/>
+          <w:lang w:val="hr-HR"/>
+        </w:rPr>
+      </w:pPr>
+      <w:bookmarkStart w:id="42" w:name="_Toc231469782"/>
+      <w:bookmarkStart w:id="43" w:name="_Toc231730927"/>
+      <w:r>
+        <w:rPr>
+          <w:color w:val="auto"/>
+          <w:lang w:val="hr-HR"/>
+        </w:rPr>
+        <w:t xml:space="preserve">Testiranje će se provesti na </w:t>
+      </w:r>
+      <w:r>
+        <w:rPr>
+          <w:color w:val="auto"/>
+          <w:lang w:val="hr-HR"/>
+        </w:rPr>
+        <w:t>I</w:t>
+      </w:r>
+      <w:hyperlink r:id="rId9" w:tgtFrame="s15856" w:history="1">
+        <w:r>
+          <w:rPr>
+            <w:color w:val="auto"/>
+            <w:lang w:val="hr-HR"/>
+          </w:rPr>
+          <w:t>ntel® Core™ i5</w:t>
+        </w:r>
+      </w:hyperlink>
+      <w:r>
+        <w:rPr>
+          <w:color w:val="auto"/>
+          <w:lang w:val="hr-HR"/>
+        </w:rPr>
+        <w:t>-2430M Processor</w:t>
+      </w:r>
+      <w:r>
+        <w:rPr>
+          <w:color w:val="auto"/>
+          <w:lang w:val="hr-HR"/>
+        </w:rPr>
+        <w:t xml:space="preserve">, </w:t>
+      </w:r>
+      <w:r>
+        <w:rPr>
+          <w:color w:val="auto"/>
+          <w:lang w:val="hr-HR"/>
+        </w:rPr>
+        <w:t>6 GB RAM, 750</w:t>
+      </w:r>
+      <w:r>
+        <w:rPr>
+          <w:color w:val="auto"/>
+          <w:lang w:val="hr-HR"/>
+        </w:rPr>
+        <w:t xml:space="preserve"> GB. Hardver treba biti IBM PC kompatibilan..</w:t>
+      </w:r>
+      <w:bookmarkEnd w:id="42"/>
+      <w:bookmarkEnd w:id="43"/>
+    </w:p>
+    <w:p>
+      <w:pPr>
+        <w:widowControl/>
+        <w:tabs>
+          <w:tab w:val="left" w:pos="-1440"/>
+          <w:tab w:val="left" w:pos="-720"/>
+          <w:tab w:val="left" w:pos="0"/>
+          <w:tab w:val="left" w:pos="705"/>
+          <w:tab w:val="left" w:pos="3628"/>
+        </w:tabs>
+        <w:spacing w:line="276" w:lineRule="auto"/>
+        <w:jc w:val="both"/>
+        <w:rPr>
+          <w:rFonts w:ascii="Times New Roman" w:hAnsi="Times New Roman"/>
+          <w:sz w:val="24"/>
+        </w:rPr>
+      </w:pPr>
+    </w:p>
+    <w:p>
+      <w:pPr>
+        <w:pStyle w:val="A2"/>
+        <w:rPr>
+          <w:i/>
+          <w:sz w:val="24"/>
+        </w:rPr>
+      </w:pPr>
+      <w:bookmarkStart w:id="44" w:name="_Toc231730928"/>
       <w:r>
         <w:rPr>
           <w:rStyle w:val="aaheader2"/>
           <w:b/>
-          <w:i/>
-        </w:rPr>
-        <w:fldChar w:fldCharType="begin"/>
-      </w:r>
-      <w:r>
-        <w:rPr>
-          <w:rStyle w:val="aaheader2"/>
-          <w:b/>
-        </w:rPr>
-        <w:instrText>tc \l2 "5.1 Hardware</w:instrText>
-      </w:r>
-      <w:r>
-        <w:rPr>
-          <w:rStyle w:val="aaheader2"/>
-          <w:b/>
-          <w:i/>
-        </w:rPr>
-        <w:fldChar w:fldCharType="end"/>
-      </w:r>
-    </w:p>
-    <w:p>
-      <w:pPr>
-        <w:widowControl/>
-        <w:tabs>
-          <w:tab w:val="left" w:pos="-1440"/>
-          <w:tab w:val="left" w:pos="-720"/>
-          <w:tab w:val="left" w:pos="0"/>
-          <w:tab w:val="left" w:pos="705"/>
-          <w:tab w:val="left" w:pos="3628"/>
-        </w:tabs>
-        <w:spacing w:line="276" w:lineRule="auto"/>
-        <w:ind w:firstLine="720"/>
-        <w:jc w:val="both"/>
-        <w:rPr>
-          <w:rFonts w:ascii="Times New Roman" w:hAnsi="Times New Roman"/>
-          <w:sz w:val="24"/>
-        </w:rPr>
-      </w:pPr>
-    </w:p>
-    <w:p>
-      <w:pPr>
-        <w:pStyle w:val="TextTimes"/>
-        <w:spacing w:line="276" w:lineRule="auto"/>
-        <w:rPr>
-          <w:color w:val="auto"/>
-          <w:lang w:val="hr-HR"/>
-        </w:rPr>
-      </w:pPr>
-      <w:bookmarkStart w:id="42" w:name="_Toc231469782"/>
-      <w:bookmarkStart w:id="43" w:name="_Toc231730927"/>
-      <w:r>
-        <w:rPr>
-          <w:color w:val="auto"/>
-          <w:lang w:val="hr-HR"/>
-        </w:rPr>
-        <w:t xml:space="preserve">Testiranje će se provesti na </w:t>
-      </w:r>
-      <w:r>
-        <w:rPr>
-          <w:color w:val="auto"/>
-          <w:lang w:val="hr-HR"/>
-        </w:rPr>
-        <w:t>I</w:t>
-      </w:r>
-      <w:hyperlink r:id="rId9" w:tgtFrame="s15856" w:history="1">
-        <w:proofErr w:type="spellStart"/>
-        <w:r>
-          <w:rPr>
-            <w:color w:val="auto"/>
-            <w:lang w:val="hr-HR"/>
-          </w:rPr>
-          <w:t>ntel</w:t>
-        </w:r>
-        <w:proofErr w:type="spellEnd"/>
-        <w:r>
-          <w:rPr>
-            <w:color w:val="auto"/>
-            <w:lang w:val="hr-HR"/>
-          </w:rPr>
-          <w:t>® Core™ i5</w:t>
-        </w:r>
-      </w:hyperlink>
-      <w:r>
-        <w:rPr>
-          <w:color w:val="auto"/>
-          <w:lang w:val="hr-HR"/>
-        </w:rPr>
-        <w:t>-2430M Processor</w:t>
-      </w:r>
-      <w:r>
-        <w:rPr>
-          <w:color w:val="auto"/>
-          <w:lang w:val="hr-HR"/>
-        </w:rPr>
-        <w:t xml:space="preserve">, </w:t>
-      </w:r>
-      <w:r>
-        <w:rPr>
-          <w:color w:val="auto"/>
-          <w:lang w:val="hr-HR"/>
-        </w:rPr>
-        <w:t>6 GB RAM, 750</w:t>
-      </w:r>
-      <w:r>
-        <w:rPr>
-          <w:color w:val="auto"/>
-          <w:lang w:val="hr-HR"/>
-        </w:rPr>
-        <w:t xml:space="preserve"> GB. Hardver treba biti IBM PC kompatibilan..</w:t>
-      </w:r>
-      <w:bookmarkEnd w:id="42"/>
-      <w:bookmarkEnd w:id="43"/>
-    </w:p>
-    <w:p>
-      <w:pPr>
-        <w:widowControl/>
-        <w:tabs>
-          <w:tab w:val="left" w:pos="-1440"/>
-          <w:tab w:val="left" w:pos="-720"/>
-          <w:tab w:val="left" w:pos="0"/>
-          <w:tab w:val="left" w:pos="705"/>
-          <w:tab w:val="left" w:pos="3628"/>
-        </w:tabs>
-        <w:spacing w:line="276" w:lineRule="auto"/>
-        <w:jc w:val="both"/>
-        <w:rPr>
-          <w:rFonts w:ascii="Times New Roman" w:hAnsi="Times New Roman"/>
-          <w:sz w:val="24"/>
-        </w:rPr>
-      </w:pPr>
-    </w:p>
-    <w:p>
-      <w:pPr>
-        <w:pStyle w:val="A2"/>
-        <w:rPr>
-          <w:i/>
-          <w:sz w:val="24"/>
-        </w:rPr>
-      </w:pPr>
-      <w:bookmarkStart w:id="44" w:name="_Toc231730928"/>
-      <w:r>
-        <w:rPr>
-          <w:rStyle w:val="aaheader2"/>
-          <w:b/>
         </w:rPr>
         <w:t>5.2. Softver</w:t>
       </w:r>
       <w:bookmarkEnd w:id="44"/>
-      <w:r>
-        <w:rPr>
-          <w:rStyle w:val="aaheader2"/>
-          <w:b/>
-          <w:i/>
-        </w:rPr>
-        <w:fldChar w:fldCharType="begin"/>
-      </w:r>
-      <w:r>
-        <w:rPr>
-          <w:rStyle w:val="aaheader2"/>
-          <w:b/>
-        </w:rPr>
-        <w:instrText>tc \l2 "5.2 Software</w:instrText>
-      </w:r>
-      <w:r>
-        <w:rPr>
-          <w:rStyle w:val="aaheader2"/>
-          <w:b/>
-          <w:i/>
-        </w:rPr>
-        <w:fldChar w:fldCharType="end"/>
-      </w:r>
     </w:p>
     <w:p>
       <w:pPr>
@@ -9475,203 +8393,141 @@
         <w:t>5.3. Smještaj</w:t>
       </w:r>
       <w:bookmarkEnd w:id="45"/>
+    </w:p>
+    <w:p>
+      <w:pPr>
+        <w:widowControl/>
+        <w:tabs>
+          <w:tab w:val="left" w:pos="-1440"/>
+          <w:tab w:val="left" w:pos="-720"/>
+          <w:tab w:val="left" w:pos="0"/>
+          <w:tab w:val="left" w:pos="705"/>
+          <w:tab w:val="left" w:pos="3628"/>
+        </w:tabs>
+        <w:spacing w:line="276" w:lineRule="auto"/>
+        <w:jc w:val="both"/>
+        <w:rPr>
+          <w:rFonts w:ascii="Times New Roman" w:hAnsi="Times New Roman"/>
+          <w:sz w:val="24"/>
+        </w:rPr>
+      </w:pPr>
+    </w:p>
+    <w:p>
+      <w:pPr>
+        <w:widowControl/>
+        <w:tabs>
+          <w:tab w:val="left" w:pos="-1440"/>
+          <w:tab w:val="left" w:pos="-720"/>
+          <w:tab w:val="left" w:pos="0"/>
+          <w:tab w:val="left" w:pos="705"/>
+          <w:tab w:val="left" w:pos="3628"/>
+        </w:tabs>
+        <w:spacing w:line="276" w:lineRule="auto"/>
+        <w:jc w:val="both"/>
+        <w:rPr>
+          <w:rFonts w:ascii="Times New Roman" w:hAnsi="Times New Roman"/>
+          <w:sz w:val="24"/>
+        </w:rPr>
+      </w:pPr>
+      <w:r>
+        <w:rPr>
+          <w:rFonts w:ascii="Times New Roman" w:hAnsi="Times New Roman"/>
+          <w:sz w:val="24"/>
+        </w:rPr>
+        <w:t>Testiranje treba obav</w:t>
+      </w:r>
+      <w:r>
+        <w:rPr>
+          <w:rFonts w:ascii="Times New Roman" w:hAnsi="Times New Roman"/>
+          <w:sz w:val="24"/>
+        </w:rPr>
+        <w:t>iti u laboratorijima Fakulteta elektrotehnike, računarstva i informacijskih tehnologija Osijek</w:t>
+      </w:r>
+      <w:r>
+        <w:rPr>
+          <w:rFonts w:ascii="Times New Roman" w:hAnsi="Times New Roman"/>
+          <w:sz w:val="24"/>
+        </w:rPr>
+        <w:t>.</w:t>
+      </w:r>
+    </w:p>
+    <w:p>
+      <w:pPr>
+        <w:widowControl/>
+        <w:tabs>
+          <w:tab w:val="left" w:pos="-1440"/>
+          <w:tab w:val="left" w:pos="-720"/>
+          <w:tab w:val="left" w:pos="0"/>
+          <w:tab w:val="left" w:pos="705"/>
+          <w:tab w:val="left" w:pos="3628"/>
+        </w:tabs>
+        <w:spacing w:line="276" w:lineRule="auto"/>
+        <w:jc w:val="both"/>
+        <w:rPr>
+          <w:rFonts w:ascii="Times New Roman" w:hAnsi="Times New Roman"/>
+          <w:sz w:val="24"/>
+        </w:rPr>
+      </w:pPr>
+    </w:p>
+    <w:p>
+      <w:pPr>
+        <w:pStyle w:val="A2"/>
+        <w:rPr>
+          <w:i/>
+          <w:sz w:val="24"/>
+        </w:rPr>
+      </w:pPr>
+      <w:bookmarkStart w:id="46" w:name="_Toc231730930"/>
       <w:r>
         <w:rPr>
           <w:rStyle w:val="aaheader2"/>
           <w:b/>
-          <w:i/>
-        </w:rPr>
-        <w:fldChar w:fldCharType="begin"/>
-      </w:r>
-      <w:r>
-        <w:rPr>
-          <w:rStyle w:val="aaheader2"/>
-          <w:b/>
-        </w:rPr>
-        <w:instrText>tc \l2 "5.3 Location</w:instrText>
-      </w:r>
-      <w:r>
-        <w:rPr>
-          <w:rStyle w:val="aaheader2"/>
-          <w:b/>
-          <w:i/>
-        </w:rPr>
-        <w:fldChar w:fldCharType="end"/>
-      </w:r>
-    </w:p>
-    <w:p>
-      <w:pPr>
-        <w:widowControl/>
-        <w:tabs>
-          <w:tab w:val="left" w:pos="-1440"/>
-          <w:tab w:val="left" w:pos="-720"/>
-          <w:tab w:val="left" w:pos="0"/>
-          <w:tab w:val="left" w:pos="705"/>
-          <w:tab w:val="left" w:pos="3628"/>
-        </w:tabs>
-        <w:spacing w:line="276" w:lineRule="auto"/>
-        <w:jc w:val="both"/>
-        <w:rPr>
-          <w:rFonts w:ascii="Times New Roman" w:hAnsi="Times New Roman"/>
-          <w:sz w:val="24"/>
-        </w:rPr>
-      </w:pPr>
-    </w:p>
-    <w:p>
-      <w:pPr>
-        <w:widowControl/>
-        <w:tabs>
-          <w:tab w:val="left" w:pos="-1440"/>
-          <w:tab w:val="left" w:pos="-720"/>
-          <w:tab w:val="left" w:pos="0"/>
-          <w:tab w:val="left" w:pos="705"/>
-          <w:tab w:val="left" w:pos="3628"/>
-        </w:tabs>
-        <w:spacing w:line="276" w:lineRule="auto"/>
-        <w:jc w:val="both"/>
-        <w:rPr>
-          <w:rFonts w:ascii="Times New Roman" w:hAnsi="Times New Roman"/>
-          <w:sz w:val="24"/>
-        </w:rPr>
-      </w:pPr>
-      <w:r>
-        <w:rPr>
-          <w:rFonts w:ascii="Times New Roman" w:hAnsi="Times New Roman"/>
-          <w:sz w:val="24"/>
-        </w:rPr>
-        <w:t>Testiranje treba obav</w:t>
-      </w:r>
-      <w:r>
-        <w:rPr>
-          <w:rFonts w:ascii="Times New Roman" w:hAnsi="Times New Roman"/>
-          <w:sz w:val="24"/>
-        </w:rPr>
-        <w:t>iti u laboratorijima Fakulteta elektrotehnike, računarstva i informacijskih tehnologija Osijek</w:t>
-      </w:r>
-      <w:r>
-        <w:rPr>
-          <w:rFonts w:ascii="Times New Roman" w:hAnsi="Times New Roman"/>
-          <w:sz w:val="24"/>
-        </w:rPr>
-        <w:t>.</w:t>
-      </w:r>
-    </w:p>
-    <w:p>
-      <w:pPr>
-        <w:widowControl/>
-        <w:tabs>
-          <w:tab w:val="left" w:pos="-1440"/>
-          <w:tab w:val="left" w:pos="-720"/>
-          <w:tab w:val="left" w:pos="0"/>
-          <w:tab w:val="left" w:pos="705"/>
-          <w:tab w:val="left" w:pos="3628"/>
-        </w:tabs>
-        <w:spacing w:line="276" w:lineRule="auto"/>
-        <w:jc w:val="both"/>
-        <w:rPr>
-          <w:rFonts w:ascii="Times New Roman" w:hAnsi="Times New Roman"/>
-          <w:sz w:val="24"/>
-        </w:rPr>
-      </w:pPr>
-    </w:p>
-    <w:p>
-      <w:pPr>
-        <w:pStyle w:val="A2"/>
-        <w:rPr>
-          <w:i/>
-          <w:sz w:val="24"/>
-        </w:rPr>
-      </w:pPr>
-      <w:bookmarkStart w:id="46" w:name="_Toc231730930"/>
-      <w:r>
-        <w:rPr>
-          <w:rStyle w:val="aaheader2"/>
-          <w:b/>
         </w:rPr>
         <w:t>5.4. Osoblje i obuka</w:t>
       </w:r>
       <w:bookmarkEnd w:id="46"/>
-      <w:r>
-        <w:rPr>
-          <w:rStyle w:val="aaheader2"/>
-          <w:b/>
-          <w:i/>
-        </w:rPr>
-        <w:fldChar w:fldCharType="begin"/>
-      </w:r>
-      <w:r>
-        <w:rPr>
-          <w:rStyle w:val="aaheader2"/>
-          <w:b/>
-        </w:rPr>
-        <w:instrText>tc \l2 "5.4 Staffing and Training</w:instrText>
-      </w:r>
-      <w:r>
-        <w:rPr>
-          <w:rStyle w:val="aaheader2"/>
-          <w:b/>
-          <w:i/>
-        </w:rPr>
-        <w:fldChar w:fldCharType="end"/>
-      </w:r>
-    </w:p>
-    <w:p>
-      <w:pPr>
-        <w:widowControl/>
-        <w:tabs>
-          <w:tab w:val="left" w:pos="-1440"/>
-          <w:tab w:val="left" w:pos="-720"/>
-          <w:tab w:val="left" w:pos="0"/>
-          <w:tab w:val="left" w:pos="705"/>
-          <w:tab w:val="left" w:pos="3628"/>
-        </w:tabs>
-        <w:spacing w:line="276" w:lineRule="auto"/>
-        <w:jc w:val="both"/>
-        <w:rPr>
-          <w:rFonts w:ascii="Times New Roman" w:hAnsi="Times New Roman"/>
-          <w:sz w:val="24"/>
-        </w:rPr>
-      </w:pPr>
-    </w:p>
-    <w:p>
-      <w:pPr>
-        <w:widowControl/>
-        <w:tabs>
-          <w:tab w:val="left" w:pos="-1440"/>
-          <w:tab w:val="left" w:pos="-720"/>
-          <w:tab w:val="left" w:pos="0"/>
-          <w:tab w:val="left" w:pos="705"/>
-          <w:tab w:val="left" w:pos="3628"/>
-        </w:tabs>
-        <w:spacing w:line="276" w:lineRule="auto"/>
-        <w:jc w:val="both"/>
-        <w:rPr>
-          <w:rFonts w:ascii="Times New Roman" w:hAnsi="Times New Roman"/>
-          <w:sz w:val="24"/>
-        </w:rPr>
-      </w:pPr>
-      <w:r>
-        <w:rPr>
-          <w:rFonts w:ascii="Times New Roman" w:hAnsi="Times New Roman"/>
-          <w:sz w:val="24"/>
-        </w:rPr>
-        <w:t xml:space="preserve">Testiranje će vršiti </w:t>
-      </w:r>
-      <w:proofErr w:type="spellStart"/>
-      <w:r>
-        <w:rPr>
-          <w:rFonts w:ascii="Times New Roman" w:hAnsi="Times New Roman"/>
-          <w:sz w:val="24"/>
-        </w:rPr>
-        <w:t>tester</w:t>
-      </w:r>
-      <w:proofErr w:type="spellEnd"/>
-      <w:r>
-        <w:rPr>
-          <w:rFonts w:ascii="Times New Roman" w:hAnsi="Times New Roman"/>
-          <w:sz w:val="24"/>
-        </w:rPr>
-        <w:t xml:space="preserve"> razvojnog tima AUS. Za provođenje testiranje nije potrebno proći nikakvu posebnu obuku.</w:t>
+    </w:p>
+    <w:p>
+      <w:pPr>
+        <w:widowControl/>
+        <w:tabs>
+          <w:tab w:val="left" w:pos="-1440"/>
+          <w:tab w:val="left" w:pos="-720"/>
+          <w:tab w:val="left" w:pos="0"/>
+          <w:tab w:val="left" w:pos="705"/>
+          <w:tab w:val="left" w:pos="3628"/>
+        </w:tabs>
+        <w:spacing w:line="276" w:lineRule="auto"/>
+        <w:jc w:val="both"/>
+        <w:rPr>
+          <w:rFonts w:ascii="Times New Roman" w:hAnsi="Times New Roman"/>
+          <w:sz w:val="24"/>
+        </w:rPr>
+      </w:pPr>
+    </w:p>
+    <w:p>
+      <w:pPr>
+        <w:widowControl/>
+        <w:tabs>
+          <w:tab w:val="left" w:pos="-1440"/>
+          <w:tab w:val="left" w:pos="-720"/>
+          <w:tab w:val="left" w:pos="0"/>
+          <w:tab w:val="left" w:pos="705"/>
+          <w:tab w:val="left" w:pos="3628"/>
+        </w:tabs>
+        <w:spacing w:line="276" w:lineRule="auto"/>
+        <w:jc w:val="both"/>
+        <w:rPr>
+          <w:rFonts w:ascii="Times New Roman" w:hAnsi="Times New Roman"/>
+          <w:sz w:val="24"/>
+        </w:rPr>
+      </w:pPr>
+      <w:r>
+        <w:rPr>
+          <w:rFonts w:ascii="Times New Roman" w:hAnsi="Times New Roman"/>
+          <w:sz w:val="24"/>
+        </w:rPr>
+        <w:t>Testiranje će vršiti tester razvojnog tima AUS. Za provođenje testiranje nije potrebno proći nikakvu posebnu obuku.</w:t>
       </w:r>
     </w:p>
     <w:p>
@@ -10052,43 +8908,9 @@
           <w:szCs w:val="32"/>
         </w:rPr>
         <w:lastRenderedPageBreak/>
-        <w:t xml:space="preserve">6. </w:t>
-      </w:r>
-      <w:proofErr w:type="spellStart"/>
-      <w:r>
-        <w:rPr>
-          <w:rStyle w:val="aaheader1"/>
-          <w:sz w:val="32"/>
-          <w:szCs w:val="32"/>
-        </w:rPr>
-        <w:t>Raspored</w:t>
+        <w:t>6. Raspored</w:t>
       </w:r>
       <w:bookmarkEnd w:id="47"/>
-      <w:proofErr w:type="spellEnd"/>
-      <w:r>
-        <w:rPr>
-          <w:rStyle w:val="aaheader1"/>
-          <w:sz w:val="32"/>
-          <w:szCs w:val="32"/>
-        </w:rPr>
-        <w:fldChar w:fldCharType="begin"/>
-      </w:r>
-      <w:r>
-        <w:rPr>
-          <w:rStyle w:val="aaheader1"/>
-          <w:sz w:val="32"/>
-          <w:szCs w:val="32"/>
-        </w:rPr>
-        <w:instrText>tc \l1 "6. Schedule</w:instrText>
-      </w:r>
-      <w:r>
-        <w:rPr>
-          <w:rStyle w:val="aaheader1"/>
-          <w:sz w:val="32"/>
-          <w:szCs w:val="32"/>
-        </w:rPr>
-        <w:fldChar w:fldCharType="end"/>
-      </w:r>
     </w:p>
     <w:p>
       <w:pPr>
@@ -11848,6 +10670,7 @@
     <w:lsdException w:name="HTML Sample" w:semiHidden="1" w:unhideWhenUsed="1"/>
     <w:lsdException w:name="HTML Typewriter" w:semiHidden="1" w:unhideWhenUsed="1"/>
     <w:lsdException w:name="HTML Variable" w:semiHidden="1" w:unhideWhenUsed="1"/>
+    <w:lsdException w:name="Normal Table" w:semiHidden="1" w:unhideWhenUsed="1"/>
     <w:lsdException w:name="annotation subject" w:semiHidden="1" w:unhideWhenUsed="1"/>
     <w:lsdException w:name="No List" w:semiHidden="1" w:unhideWhenUsed="1"/>
     <w:lsdException w:name="Outline List 1" w:semiHidden="1" w:unhideWhenUsed="1"/>
@@ -11894,8 +10717,10 @@
     <w:lsdException w:name="Table Subtle 2" w:semiHidden="1" w:unhideWhenUsed="1"/>
     <w:lsdException w:name="Table Web 1" w:semiHidden="1" w:unhideWhenUsed="1"/>
     <w:lsdException w:name="Table Web 2" w:semiHidden="1" w:unhideWhenUsed="1"/>
+    <w:lsdException w:name="Table Web 3" w:semiHidden="1" w:unhideWhenUsed="1"/>
     <w:lsdException w:name="Balloon Text" w:semiHidden="1" w:unhideWhenUsed="1"/>
     <w:lsdException w:name="Table Grid" w:uiPriority="59"/>
+    <w:lsdException w:name="Table Theme" w:semiHidden="1" w:unhideWhenUsed="1"/>
     <w:lsdException w:name="Placeholder Text" w:semiHidden="1"/>
     <w:lsdException w:name="No Spacing" w:uiPriority="1" w:qFormat="1"/>
     <w:lsdException w:name="Light Shading" w:uiPriority="60"/>
@@ -12249,6 +11074,7 @@
   <w:style w:type="character" w:default="1" w:styleId="DefaultParagraphFont">
     <w:name w:val="Default Paragraph Font"/>
     <w:uiPriority w:val="1"/>
+    <w:semiHidden/>
     <w:unhideWhenUsed/>
   </w:style>
   <w:style w:type="table" w:default="1" w:styleId="TableNormal">
@@ -12941,7 +11767,7 @@
 </file>
 
 <file path=customXml/itemProps1.xml><?xml version="1.0" encoding="utf-8"?>
-<ds:datastoreItem xmlns:ds="http://schemas.openxmlformats.org/officeDocument/2006/customXml" ds:itemID="{E8ACBF71-47E9-4813-9B5A-D653C1BF7B36}">
+<ds:datastoreItem xmlns:ds="http://schemas.openxmlformats.org/officeDocument/2006/customXml" ds:itemID="{9C871E99-D319-44E3-A52E-83587611C92E}">
   <ds:schemaRefs>
     <ds:schemaRef ds:uri="http://schemas.openxmlformats.org/officeDocument/2006/bibliography"/>
   </ds:schemaRefs>

</xml_diff>